<commit_message>
adaptando el marco teorico al tema
</commit_message>
<xml_diff>
--- a/PROYECTO v2.docx
+++ b/PROYECTO v2.docx
@@ -32,7 +32,7 @@
                     <pic:cNvPicPr preferRelativeResize="0"/>
                   </pic:nvPicPr>
                   <pic:blipFill>
-                    <a:blip r:embed="rId8"/>
+                    <a:blip r:embed="rId9"/>
                     <a:srcRect/>
                     <a:stretch>
                       <a:fillRect/>
@@ -80,7 +80,7 @@
                     <pic:cNvPicPr preferRelativeResize="0"/>
                   </pic:nvPicPr>
                   <pic:blipFill>
-                    <a:blip r:embed="rId9"/>
+                    <a:blip r:embed="rId10"/>
                     <a:srcRect/>
                     <a:stretch>
                       <a:fillRect/>
@@ -221,15 +221,7 @@
           <w:sz w:val="28"/>
           <w:szCs w:val="28"/>
         </w:rPr>
-        <w:t>A</w:t>
-      </w:r>
-      <w:r>
-        <w:rPr>
-          <w:b/>
-          <w:sz w:val="28"/>
-          <w:szCs w:val="28"/>
-        </w:rPr>
-        <w:t>UTOR:</w:t>
+        <w:t>AUTOR:</w:t>
       </w:r>
     </w:p>
     <w:p>
@@ -282,7 +274,25 @@
           <w:szCs w:val="28"/>
           <w:highlight w:val="red"/>
         </w:rPr>
-        <w:t>ING. JÉSSICA CHILA MINA, Mgtr.</w:t>
+        <w:t xml:space="preserve">ING. JÉSSICA CHILA MINA, </w:t>
+      </w:r>
+      <w:proofErr w:type="spellStart"/>
+      <w:r>
+        <w:rPr>
+          <w:sz w:val="28"/>
+          <w:szCs w:val="28"/>
+          <w:highlight w:val="red"/>
+        </w:rPr>
+        <w:t>Mgtr</w:t>
+      </w:r>
+      <w:proofErr w:type="spellEnd"/>
+      <w:r>
+        <w:rPr>
+          <w:sz w:val="28"/>
+          <w:szCs w:val="28"/>
+          <w:highlight w:val="red"/>
+        </w:rPr>
+        <w:t>.</w:t>
       </w:r>
     </w:p>
     <w:p>
@@ -320,15 +330,7 @@
           <w:sz w:val="28"/>
           <w:szCs w:val="28"/>
         </w:rPr>
-        <w:t>20</w:t>
-      </w:r>
-      <w:r>
-        <w:rPr>
-          <w:b/>
-          <w:sz w:val="28"/>
-          <w:szCs w:val="28"/>
-        </w:rPr>
-        <w:t>2</w:t>
+        <w:t>202</w:t>
       </w:r>
       <w:r>
         <w:rPr>
@@ -1196,14 +1198,7 @@
                 <w:rFonts w:eastAsia="Times New Roman" w:cs="Times New Roman"/>
                 <w:color w:val="000000"/>
               </w:rPr>
-              <w:t>2.4 Fases del Proyect</w:t>
-            </w:r>
-            <w:r>
-              <w:rPr>
-                <w:rFonts w:eastAsia="Times New Roman" w:cs="Times New Roman"/>
-                <w:color w:val="000000"/>
-              </w:rPr>
-              <w:t>o</w:t>
+              <w:t>2.4 Fases del Proyecto</w:t>
             </w:r>
             <w:r>
               <w:rPr>
@@ -1700,7 +1695,7 @@
           <w:szCs w:val="28"/>
         </w:rPr>
         <w:sectPr>
-          <w:headerReference w:type="default" r:id="rId10"/>
+          <w:headerReference w:type="default" r:id="rId11"/>
           <w:pgSz w:w="12242" w:h="15842"/>
           <w:pgMar w:top="1440" w:right="1440" w:bottom="1440" w:left="1440" w:header="709" w:footer="709" w:gutter="0"/>
           <w:pgNumType w:start="1"/>
@@ -1769,34 +1764,19 @@
     </w:p>
     <w:p>
       <w:r>
-        <w:t xml:space="preserve">El presente proyecto tiene como objetivo digitalizar la gestión de documentos de titulación en la dirección de la carrera de Tecnología de la Información en la Facultad de Ciencias e Ingeniería (FACI) de la Universidad Técnica Luis Vargas Torres (UTELVT). </w:t>
-      </w:r>
-      <w:r>
-        <w:t xml:space="preserve">La digitalización de estos documentos permitirá mejorar la eficiencia en el almacenamiento, consulta y seguimiento de documentos de titulación, facilitando tanto el trabajo administrativo como el acceso a la información por parte de estudiantes y personal </w:t>
-      </w:r>
-      <w:r>
-        <w:t>académico autorizado.</w:t>
+        <w:t>El presente proyecto tiene como objetivo digitalizar la gestión de documentos de titulación en la dirección de la carrera de Tecnología de la Información en la Facultad de Ciencias e Ingeniería (FACI) de la Universidad Técnica Luis Vargas Torres (UTELVT). La digitalización de estos documentos permitirá mejorar la eficiencia en el almacenamiento, consulta y seguimiento de documentos de titulación, facilitando tanto el trabajo administrativo como el acceso a la información por parte de estudiantes y personal académico autorizado.</w:t>
       </w:r>
     </w:p>
     <w:p/>
     <w:p>
       <w:r>
-        <w:t>Actualmente, el proceso de gestión de documentos es mayormente manual, lo que genera dificultades en cuanto a espacio físico, seguridad de la información y tiempos de respuesta. La propuesta de digitalización abordará estos problemas</w:t>
-      </w:r>
-      <w:r>
-        <w:t xml:space="preserve"> mediante el desarrollo de un sistema de gestión documental que permita un almacenamiento seguro y una consulta ágil de los documentos.</w:t>
+        <w:t>Actualmente, el proceso de gestión de documentos es mayormente manual, lo que genera dificultades en cuanto a espacio físico, seguridad de la información y tiempos de respuesta. La propuesta de digitalización abordará estos problemas mediante el desarrollo de un sistema de gestión documental que permita un almacenamiento seguro y una consulta ágil de los documentos.</w:t>
       </w:r>
     </w:p>
     <w:p/>
     <w:p>
       <w:r>
-        <w:t>La metodología del proyecto incluye el análisis de los procesos actuales, la implementación de un sistema digital de al</w:t>
-      </w:r>
-      <w:r>
-        <w:t xml:space="preserve">macenamiento y recuperación de documentos y la capacitación del personal en el uso de esta tecnología. Con este proyecto, se espera contribuir al desarrollo de una infraestructura digital que respalde los procesos administrativos en la UTELVT y siente las </w:t>
-      </w:r>
-      <w:r>
-        <w:t>bases para la adopción de soluciones tecnológicas en otras áreas de la institución.</w:t>
+        <w:t>La metodología del proyecto incluye el análisis de los procesos actuales, la implementación de un sistema digital de almacenamiento y recuperación de documentos y la capacitación del personal en el uso de esta tecnología. Con este proyecto, se espera contribuir al desarrollo de una infraestructura digital que respalde los procesos administrativos en la UTELVT y siente las bases para la adopción de soluciones tecnológicas en otras áreas de la institución.</w:t>
       </w:r>
       <w:r>
         <w:br w:type="page"/>
@@ -1842,10 +1822,7 @@
         <w:t xml:space="preserve">gestión de incidentes </w:t>
       </w:r>
       <w:r>
-        <w:t>permite mejorar el acceso, la organización y la seguridad de la información, optimizando recursos y facilitando los procesos administrativos. La transformación digital es una tendencia global que responde a la necesidad de crear sistemas más eficientes,</w:t>
-      </w:r>
-      <w:r>
-        <w:t xml:space="preserve"> seguros y accesibles.</w:t>
+        <w:t>permite mejorar el acceso, la organización y la seguridad de la información, optimizando recursos y facilitando los procesos administrativos. La transformación digital es una tendencia global que responde a la necesidad de crear sistemas más eficientes, seguros y accesibles.</w:t>
       </w:r>
     </w:p>
     <w:p/>
@@ -1863,19 +1840,13 @@
         <w:t>incidentes</w:t>
       </w:r>
       <w:r>
-        <w:t xml:space="preserve"> se realiza principalmente a través de procedimientos manuales, lo cual representa una serie</w:t>
-      </w:r>
-      <w:r>
-        <w:t xml:space="preserve"> de desafíos: se requiere espacio físico considerable para almacenar los documentos, el acceso a la información suele ser lento y existen riesgos asociados con la pérdida o deterioro de los archivos. Además, la falta de un sistema de </w:t>
+        <w:t xml:space="preserve"> se realiza principalmente a través de procedimientos manuales, lo cual representa una serie de desafíos: se requiere espacio físico considerable para almacenar los documentos, el acceso a la información suele ser lento y existen riesgos asociados con la pérdida o deterioro de los archivos. Además, la falta de un sistema de </w:t>
       </w:r>
       <w:r>
         <w:t>gestión</w:t>
       </w:r>
       <w:r>
-        <w:t xml:space="preserve"> dificul</w:t>
-      </w:r>
-      <w:r>
-        <w:t>ta la consulta y actualización de los registros por parte de estudiantes</w:t>
+        <w:t xml:space="preserve"> dificulta la consulta y actualización de los registros por parte de estudiantes</w:t>
       </w:r>
       <w:r>
         <w:t xml:space="preserve">, </w:t>
@@ -1890,10 +1861,7 @@
     <w:p/>
     <w:p>
       <w:r>
-        <w:t>El presente proyecto de investigación tiene como objetivo desarrollar una solución digit</w:t>
-      </w:r>
-      <w:r>
-        <w:t xml:space="preserve">al para la gestión de los </w:t>
+        <w:t xml:space="preserve">El presente proyecto de investigación tiene como objetivo desarrollar una solución digital para la gestión de los </w:t>
       </w:r>
       <w:r>
         <w:t>incidentes en la UTLVTE</w:t>
@@ -1905,10 +1873,7 @@
         <w:t xml:space="preserve">de incidentes </w:t>
       </w:r>
       <w:r>
-        <w:t xml:space="preserve">que permita almacenar, clasificar y recuperar documentos de manera ágil </w:t>
-      </w:r>
-      <w:r>
-        <w:t>y segura. Esta herramienta contribuirá a optimizar el tiempo de respuesta, reducir los costos asociados con el almacenamiento físico y mejorar la protección de los datos sensibles de los estudiantes</w:t>
+        <w:t>que permita almacenar, clasificar y recuperar documentos de manera ágil y segura. Esta herramienta contribuirá a optimizar el tiempo de respuesta, reducir los costos asociados con el almacenamiento físico y mejorar la protección de los datos sensibles de los estudiantes</w:t>
       </w:r>
       <w:r>
         <w:t>, docentes y personal administrativo</w:t>
@@ -1921,19 +1886,19 @@
     <w:p>
       <w:r>
         <w:lastRenderedPageBreak/>
-        <w:t>A través de esta propuesta, se busca no solo mejorar la</w:t>
-      </w:r>
-      <w:r>
-        <w:t xml:space="preserve"> administración de </w:t>
+        <w:t xml:space="preserve">A través de esta propuesta, se busca no solo mejorar la administración de </w:t>
       </w:r>
       <w:r>
         <w:t>incidentes</w:t>
       </w:r>
       <w:r>
-        <w:t>, sino también sentar un precedente para la implementación de tecnologías digitales en otros departamentos de la UTELVT, promoviendo una cultura de innovación y modernización en los procesos administrativos de la uni</w:t>
-      </w:r>
-      <w:r>
-        <w:t>versidad.</w:t>
+        <w:t>, sino también sentar un precedente para la implementación de tecnologías digitales en otros departamentos de la UTLVT</w:t>
+      </w:r>
+      <w:r>
+        <w:t>E</w:t>
+      </w:r>
+      <w:r>
+        <w:t>, promoviendo una cultura de innovación y modernización en los procesos administrativos de la universidad.</w:t>
       </w:r>
     </w:p>
     <w:p>
@@ -1968,10 +1933,7 @@
       <w:bookmarkStart w:id="7" w:name="_heading=h.3dy6vkm" w:colFirst="0" w:colLast="0"/>
       <w:bookmarkEnd w:id="7"/>
       <w:r>
-        <w:t>¿Cómo se puede implementar un sistema de</w:t>
-      </w:r>
-      <w:r>
-        <w:t xml:space="preserve"> </w:t>
+        <w:t xml:space="preserve">¿Cómo se puede implementar un sistema de </w:t>
       </w:r>
       <w:r>
         <w:t>gestión de incidentes</w:t>
@@ -2014,14 +1976,7 @@
           <w:sz w:val="28"/>
           <w:szCs w:val="28"/>
         </w:rPr>
-        <w:t>PLANTEAMIENTO DEL PROBL</w:t>
-      </w:r>
-      <w:r>
-        <w:rPr>
-          <w:sz w:val="28"/>
-          <w:szCs w:val="28"/>
-        </w:rPr>
-        <w:t xml:space="preserve">EMA: </w:t>
+        <w:t xml:space="preserve">PLANTEAMIENTO DEL PROBLEMA: </w:t>
       </w:r>
     </w:p>
     <w:p>
@@ -2032,68 +1987,59 @@
         <w:t>el Departamento TIC</w:t>
       </w:r>
       <w:r>
+        <w:t xml:space="preserve"> de la Facultad de Ciencias e Ingeniería (FACI) de la Universidad Técnica Luis Vargas Torres (UT</w:t>
+      </w:r>
+      <w:r>
+        <w:t>LVTE</w:t>
+      </w:r>
+      <w:r>
+        <w:t xml:space="preserve">), la gestión de </w:t>
+      </w:r>
+      <w:r>
+        <w:t>incidentes</w:t>
+      </w:r>
+      <w:r>
+        <w:t xml:space="preserve"> relacionados </w:t>
+      </w:r>
+      <w:r>
+        <w:t xml:space="preserve">a usuarios son </w:t>
+      </w:r>
+      <w:r>
+        <w:t xml:space="preserve">estudiantes, docentes y </w:t>
+      </w:r>
+      <w:r>
+        <w:t>a</w:t>
+      </w:r>
+      <w:r>
+        <w:t>dministrativos</w:t>
+      </w:r>
+      <w:r>
         <w:t xml:space="preserve"> </w:t>
       </w:r>
       <w:r>
-        <w:t>de la Facultad de Ciencias e Ingeniería (FACI) de la Universidad Técnica Luis Vargas Torres (UT</w:t>
-      </w:r>
-      <w:r>
-        <w:t>LVTE</w:t>
-      </w:r>
-      <w:r>
-        <w:t xml:space="preserve">), la gestión de </w:t>
-      </w:r>
-      <w:r>
-        <w:t>incidentes</w:t>
-      </w:r>
-      <w:r>
-        <w:t xml:space="preserve"> relacionados con los procesos de titulación se realiza en gra</w:t>
-      </w:r>
-      <w:r>
-        <w:t>n medida de manera manual, lo que ha generado una serie de problemas que afectan la eficiencia y calidad del servicio. La falta de un sistema de organización estructurado para estos documentos ha derivado en desorden y, en muchos casos, en la pérdida o ext</w:t>
-      </w:r>
-      <w:r>
-        <w:t>ravío de información relevante. Esta situación complica la localización rápida y precisa de documentos específicos cuando son requeridos, aumentando los tiempos de respuesta y afectando la continuidad del servicio administrativo.</w:t>
+        <w:t>se realiza en gran medida de manera manual, lo que ha generado una serie de problemas que afectan la eficiencia y calidad del servicio. La falta de un sistema de organización estructurado para estos documentos ha derivado en desorden y, en muchos casos, en la pérdida o extravío de información relevante. Esta situación complica la localización rápida y precisa de documentos específicos cuando son requeridos, aumentando los tiempos de respuesta y afectando la continuidad del servicio administrativo.</w:t>
       </w:r>
     </w:p>
     <w:p/>
     <w:p>
       <w:r>
-        <w:t>El desorden en la adminis</w:t>
-      </w:r>
-      <w:r>
-        <w:t>tración de estos documentos físicos también representa un riesgo para la integridad de la información. Los documentos en papel son vulnerables a deterioros, daños y extravíos, lo cual impacta la confiabilidad y seguridad de la información archivada. Además</w:t>
-      </w:r>
-      <w:r>
-        <w:t>, la falta de un sistema digitalizado limita la accesibilidad de estos registros para estudiantes y personal autorizado, especialmente en situaciones en las que se requiere acceso remoto o consulta simultánea por múltiples usuarios.</w:t>
+        <w:t>El desorden en la administración de estos documentos físicos también representa un riesgo para la integridad de la información. Los documentos en papel son vulnerables a deterioros, daños y extravíos, lo cual impacta la confiabilidad y seguridad de la información archivada. Además, la falta de un sistema digitalizado limita la accesibilidad de estos registros para estudiantes y personal autorizado, especialmente en situaciones en las que se requiere acceso remoto o consulta simultánea por múltiples usuarios.</w:t>
       </w:r>
     </w:p>
     <w:p/>
     <w:p>
       <w:r>
-        <w:t>Frente a estos problem</w:t>
-      </w:r>
-      <w:r>
-        <w:t xml:space="preserve">as, surge la necesidad de implementar un sistema </w:t>
+        <w:t xml:space="preserve">Frente a estos problemas, surge la necesidad de implementar un sistema </w:t>
       </w:r>
       <w:r>
         <w:t xml:space="preserve">de gestión de incidentes </w:t>
       </w:r>
       <w:r>
-        <w:t>que permita organizar y almacenar los documentos</w:t>
-      </w:r>
-      <w:r>
-        <w:t xml:space="preserve"> de manera segura, estructurada y eficiente. La digitalización no solo optimizaría los procesos de búsqued</w:t>
-      </w:r>
-      <w:r>
-        <w:t xml:space="preserve">a y consulta, sino que </w:t>
+        <w:t xml:space="preserve">que permita organizar y almacenar los documentos de manera segura, estructurada y </w:t>
       </w:r>
       <w:r>
         <w:lastRenderedPageBreak/>
-        <w:t>también ofrecería ventajas en términos de conservación, protección y disponibilidad de los documentos, eliminando la dependencia de archivos físicos. Un sistema de este tipo facilitaría la clasificación, recuperación y gestión de los</w:t>
-      </w:r>
-      <w:r>
-        <w:t xml:space="preserve"> documentos, contribuyendo a la mejora de la experiencia de usuario para estudiantes</w:t>
+        <w:t>eficiente. La digitalización no solo optimizaría los procesos de búsqueda y consulta, sino que también ofrecería ventajas en términos de conservación, protección y disponibilidad de los documentos, eliminando la dependencia de archivos físicos. Un sistema de este tipo facilitaría la clasificación, recuperación y gestión de los documentos, contribuyendo a la mejora de la experiencia de usuario para estudiantes</w:t>
       </w:r>
       <w:r>
         <w:t xml:space="preserve">, docentes </w:t>
@@ -2133,13 +2079,7 @@
     </w:p>
     <w:p>
       <w:r>
-        <w:t xml:space="preserve">Desarrollar un sistema de gestión de incidentes </w:t>
-      </w:r>
-      <w:r>
-        <w:t>para el depa</w:t>
-      </w:r>
-      <w:r>
-        <w:t xml:space="preserve">rtamento de TIC de la </w:t>
+        <w:t xml:space="preserve">Desarrollar un sistema de gestión de incidentes para el departamento de TIC de la </w:t>
       </w:r>
       <w:sdt>
         <w:sdtPr>
@@ -2259,10 +2199,7 @@
         <w:t>, que permita organizar, clasificar y almacenar de manera eficiente l</w:t>
       </w:r>
       <w:r>
-        <w:t>as solicitudes de s</w:t>
-      </w:r>
-      <w:r>
-        <w:t>oporte técnico.</w:t>
+        <w:t>as solicitudes de soporte técnico.</w:t>
       </w:r>
     </w:p>
     <w:p>
@@ -2334,19 +2271,13 @@
         <w:t>incidentes</w:t>
       </w:r>
       <w:r>
-        <w:t xml:space="preserve"> académicos es es</w:t>
-      </w:r>
-      <w:r>
-        <w:t xml:space="preserve">encial en las instituciones educativas, ya que garantiza el acceso rápido, seguro y confiable a la información, y apoya los procesos administrativos en beneficio de estudiantes y personal. En </w:t>
+        <w:t xml:space="preserve"> académicos es esencial en las instituciones educativas, ya que garantiza el acceso rápido, seguro y confiable a la información, y apoya los procesos administrativos en beneficio de estudiantes y personal. En </w:t>
       </w:r>
       <w:r>
         <w:t xml:space="preserve">el Departamento de TIC </w:t>
       </w:r>
       <w:r>
-        <w:t>de la</w:t>
-      </w:r>
-      <w:r>
-        <w:t xml:space="preserve"> Facultad de Ciencias e Ingeniería (FACI) en la UT</w:t>
+        <w:t>de la Facultad de Ciencias e Ingeniería (FACI) en la UT</w:t>
       </w:r>
       <w:r>
         <w:t>LVTE</w:t>
@@ -2358,10 +2289,7 @@
         <w:t xml:space="preserve">incidentes </w:t>
       </w:r>
       <w:r>
-        <w:t>se realiza de forma mayormente manual, lo cual genera problemas como el desorden, la dificultad de búsqueda, el deterioro de documentos físicos y la posible pérdi</w:t>
-      </w:r>
-      <w:r>
-        <w:t xml:space="preserve">da de información relevante. Estos inconvenientes no solo retrasan el acceso a </w:t>
+        <w:t xml:space="preserve">se realiza de forma mayormente manual, lo cual genera problemas como el desorden, la dificultad de búsqueda, el deterioro de documentos físicos y la posible pérdida de información relevante. Estos inconvenientes no solo retrasan el acceso a </w:t>
       </w:r>
       <w:r>
         <w:t>incidentes</w:t>
@@ -2379,41 +2307,29 @@
         <w:t xml:space="preserve">gestión de incidentes </w:t>
       </w:r>
       <w:r>
-        <w:t>per</w:t>
-      </w:r>
-      <w:r>
-        <w:t xml:space="preserve">mitirá optimizar el almacenamiento, organización y consulta de los </w:t>
+        <w:t xml:space="preserve">permitirá optimizar el almacenamiento, organización y consulta de los </w:t>
       </w:r>
       <w:r>
         <w:t>incidentes</w:t>
       </w:r>
       <w:r>
-        <w:t>, eliminando los problemas asociados con el manejo físico de archivos y facilitando el acceso a la información de manera ágil y estructurada. Además, el sistema cont</w:t>
-      </w:r>
-      <w:r>
-        <w:t>ribuirá a reducir el espacio físico destinado al archivo de documentos y minimizará los riesgos de extravío o deterioro de la documentación.</w:t>
+        <w:t>, eliminando los problemas asociados con el manejo físico de archivos y facilitando el acceso a la información de manera ágil y estructurada. Además, el sistema contribuirá a reducir el espacio físico destinado al archivo de documentos y minimizará los riesgos de extravío o deterioro de la documentación.</w:t>
       </w:r>
     </w:p>
     <w:p/>
     <w:p>
       <w:r>
-        <w:t>Este proyecto es relevante no solo por los beneficios operativos y de eficiencia que ofrece, sino también porque f</w:t>
-      </w:r>
-      <w:r>
-        <w:t>omenta la transformación digital de los procesos administrativos</w:t>
-      </w:r>
-      <w:r>
-        <w:t>. Con esta digitalización, se busca promover una cultura de innovación y modernización en la UTELVT, alineándose con las tendencias globales de adopción tecnológica en el ámbito aca</w:t>
-      </w:r>
-      <w:r>
-        <w:t xml:space="preserve">démico. Asimismo, la accesibilidad y la seguridad de los datos serán mejoradas, ya que el sistema permitirá que el personal autorizado pueda acceder a la información desde cualquier </w:t>
+        <w:t>Este proyecto es relevante no solo por los beneficios operativos y de eficiencia que ofrece, sino también porque fomenta la transformación digital de los procesos administrativos. Con esta digitalización, se busca promover una cultura de innovación y modernización en la UTLVT</w:t>
+      </w:r>
+      <w:r>
+        <w:t>E</w:t>
+      </w:r>
+      <w:r>
+        <w:t xml:space="preserve">, alineándose con las tendencias globales de adopción tecnológica en el ámbito académico. Asimismo, la accesibilidad y la seguridad de los datos serán mejoradas, ya que el sistema permitirá que el personal autorizado pueda acceder a la información desde cualquier </w:t>
       </w:r>
       <w:r>
         <w:lastRenderedPageBreak/>
-        <w:t>lugar de forma segura, protegiendo así la confidencialidad de los datos pe</w:t>
-      </w:r>
-      <w:r>
-        <w:t>rsonales de los estudiantes</w:t>
+        <w:t>lugar de forma segura, protegiendo así la confidencialidad de los datos personales de los estudiantes</w:t>
       </w:r>
       <w:r>
         <w:t>, docentes y personal administrativo</w:t>
@@ -2518,10 +2434,7 @@
         <w:t>soporte técnico</w:t>
       </w:r>
       <w:r>
-        <w:t>. Además, se revisarán experienci</w:t>
-      </w:r>
-      <w:r>
-        <w:t xml:space="preserve">as de </w:t>
+        <w:t xml:space="preserve">. Además, se revisarán experiencias de </w:t>
       </w:r>
       <w:r>
         <w:t>incidencias</w:t>
@@ -2564,13 +2477,7 @@
     </w:p>
     <w:p>
       <w:r>
-        <w:t xml:space="preserve">La digitalización es el proceso de </w:t>
-      </w:r>
-      <w:r>
-        <w:t>convertir documentos físicos en formatos digitales mediante el uso de herramientas como escáneres y software de conversión. Este proceso permite la creación de archivos digitales que pueden ser almacenados, organizados y consultados electrónicamente. En el</w:t>
-      </w:r>
-      <w:r>
-        <w:t xml:space="preserve"> contexto educativo, la digitalización facilita el acceso a la información, reduce el espacio físico necesario para el almacenamiento y minimiza el riesgo de deterioro de los documentos.</w:t>
+        <w:t>La digitalización es el proceso de convertir documentos físicos en formatos digitales mediante el uso de herramientas como escáneres y software de conversión. Este proceso permite la creación de archivos digitales que pueden ser almacenados, organizados y consultados electrónicamente. En el contexto educativo, la digitalización facilita el acceso a la información, reduce el espacio físico necesario para el almacenamiento y minimiza el riesgo de deterioro de los documentos.</w:t>
       </w:r>
     </w:p>
     <w:p>
@@ -2583,16 +2490,55 @@
       <w:bookmarkStart w:id="18" w:name="_heading=h.1ksv4uv" w:colFirst="0" w:colLast="0"/>
       <w:bookmarkEnd w:id="18"/>
       <w:r>
-        <w:t>1.3 Gestión Documental</w:t>
-      </w:r>
-    </w:p>
-    <w:p>
-      <w:r>
-        <w:t>La gestión documental implica la administración de documentos en todas sus fases, desde su creación hasta su archivo final o destrucción, con el fin de mejorar el acceso, la organización y la protección de la información. Un sistema de gestión documental d</w:t>
-      </w:r>
-      <w:r>
-        <w:t>igital permite almacenar, clasificar y recuperar documentos de manera sistemática y estructurada, lo que facilita la gestión de grandes volúmenes de información.</w:t>
-      </w:r>
+        <w:t>1.3 Gestión</w:t>
+      </w:r>
+      <w:r>
+        <w:t xml:space="preserve"> de</w:t>
+      </w:r>
+      <w:r>
+        <w:t xml:space="preserve"> </w:t>
+      </w:r>
+      <w:r>
+        <w:t>Incidencias</w:t>
+      </w:r>
+    </w:p>
+    <w:p>
+      <w:r>
+        <w:t>En primer lugar, la gestión eficaz de incidentes comienza con la detección oportuna de incidentes. En este sentido, las entidades deberían implementar mecanismos para el monitoreo continuo de sus sistemas TIC. En concreto, estos mecanismos deben ser capaces de detectar anomalías que puedan significar violaciones de seguridad o interrupciones operativas. Para lograr esto, se necesitan herramientas de monitoreo avanzadas, ya que brindan visibilidad profunda y en tiempo real de las actividades de la red</w:t>
+      </w:r>
+      <w:r>
+        <w:t>.</w:t>
+      </w:r>
+      <w:sdt>
+        <w:sdtPr>
+          <w:id w:val="990292571"/>
+          <w:citation/>
+        </w:sdtPr>
+        <w:sdtContent>
+          <w:r>
+            <w:fldChar w:fldCharType="begin"/>
+          </w:r>
+          <w:r>
+            <w:rPr>
+              <w:lang w:val="es-ES"/>
+            </w:rPr>
+            <w:instrText xml:space="preserve"> CITATION Seg24 \l 3082 </w:instrText>
+          </w:r>
+          <w:r>
+            <w:fldChar w:fldCharType="separate"/>
+          </w:r>
+          <w:r>
+            <w:rPr>
+              <w:noProof/>
+              <w:lang w:val="es-ES"/>
+            </w:rPr>
+            <w:t xml:space="preserve"> (Seguridad Xygeni, 2024)</w:t>
+          </w:r>
+          <w:r>
+            <w:fldChar w:fldCharType="end"/>
+          </w:r>
+        </w:sdtContent>
+      </w:sdt>
     </w:p>
     <w:p>
       <w:pPr>
@@ -2605,15 +2551,34 @@
       <w:bookmarkEnd w:id="19"/>
       <w:r>
         <w:lastRenderedPageBreak/>
-        <w:t>1.4 Beneficios de los Sistemas de Gestión Documental Digital</w:t>
-      </w:r>
-    </w:p>
-    <w:p>
-      <w:r>
-        <w:t>Los sistemas de gestión documenta</w:t>
-      </w:r>
-      <w:r>
-        <w:t>l digital, también conocidos como DMS (Document Management Systems), ofrecen múltiples beneficios, como la optimización de los tiempos de búsqueda, el acceso remoto a la información y la protección de datos sensibles.</w:t>
+        <w:t>1.4 Beneficios de los Sistemas de Gestión</w:t>
+      </w:r>
+      <w:r>
+        <w:t xml:space="preserve"> de Incidencias</w:t>
+      </w:r>
+      <w:r>
+        <w:t xml:space="preserve"> Digital</w:t>
+      </w:r>
+    </w:p>
+    <w:p>
+      <w:r>
+        <w:t>Los sistemas de gestión documental digital, también conocidos como DMS (</w:t>
+      </w:r>
+      <w:proofErr w:type="spellStart"/>
+      <w:r>
+        <w:t>Document</w:t>
+      </w:r>
+      <w:proofErr w:type="spellEnd"/>
+      <w:r>
+        <w:t xml:space="preserve"> Management </w:t>
+      </w:r>
+      <w:proofErr w:type="spellStart"/>
+      <w:r>
+        <w:t>Systems</w:t>
+      </w:r>
+      <w:proofErr w:type="spellEnd"/>
+      <w:r>
+        <w:t>), ofrecen múltiples beneficios, como la optimización de los tiempos de búsqueda, el acceso remoto a la información y la protección de datos sensibles.</w:t>
       </w:r>
     </w:p>
     <w:p>
@@ -2636,18 +2601,12 @@
       <w:bookmarkEnd w:id="20"/>
       <w:r>
         <w:lastRenderedPageBreak/>
-        <w:t>1.5 Transformación Digital en Instit</w:t>
-      </w:r>
-      <w:r>
-        <w:t>uciones Académicas</w:t>
-      </w:r>
-    </w:p>
-    <w:p>
-      <w:r>
-        <w:t>La transformación digital es el proceso mediante el cual una organización adopta nuevas tecnologías para mejorar su rendimiento y optimizar sus procesos. En el contexto de las instituciones de educación superior, la digitalización de doc</w:t>
-      </w:r>
-      <w:r>
-        <w:t>umentos y la implementación de sistemas de gestión digital se enmarcan en una tendencia global de modernización.</w:t>
+        <w:t>1.5 Transformación Digital en Instituciones Académicas</w:t>
+      </w:r>
+    </w:p>
+    <w:p>
+      <w:r>
+        <w:t>La transformación digital es el proceso mediante el cual una organización adopta nuevas tecnologías para mejorar su rendimiento y optimizar sus procesos. En el contexto de las instituciones de educación superior, la digitalización de documentos y la implementación de sistemas de gestión digital se enmarcan en una tendencia global de modernización.</w:t>
       </w:r>
     </w:p>
     <w:p>
@@ -2665,13 +2624,7 @@
     </w:p>
     <w:p>
       <w:r>
-        <w:t xml:space="preserve">Estas experiencias muestran que la digitalización facilita la administración de </w:t>
-      </w:r>
-      <w:r>
-        <w:t>información, reduce costos operativos y mejora los tiempos de respuesta en los servicios. Analizar casos de estudio o investigaciones previas sobre digitalización en entornos educativos permitirá adaptar y diseñar el sistema propuesto para la UTELVT tomand</w:t>
-      </w:r>
-      <w:r>
-        <w:t>o en cuenta las mejores prácticas.</w:t>
+        <w:t>Estas experiencias muestran que la digitalización facilita la administración de información, reduce costos operativos y mejora los tiempos de respuesta en los servicios. Analizar casos de estudio o investigaciones previas sobre digitalización en entornos educativos permitirá adaptar y diseñar el sistema propuesto para la UTELVT tomando en cuenta las mejores prácticas.</w:t>
       </w:r>
     </w:p>
     <w:p>
@@ -2714,10 +2667,7 @@
     </w:p>
     <w:p>
       <w:r>
-        <w:t>Este capítulo describe los métodos y procedimientos que se utilizarán para llevar a cabo la investigación sobre la distribución y optimización de la infraestructura de red</w:t>
-      </w:r>
-      <w:r>
-        <w:t xml:space="preserve"> en la UTLVTE. Se detallan el diseño de la investigación, los instrumentos de recolección de datos, el procedimiento de análisis y los criterios de validación.</w:t>
+        <w:t>Este capítulo describe los métodos y procedimientos que se utilizarán para llevar a cabo la investigación sobre la distribución y optimización de la infraestructura de red en la UTLVTE. Se detallan el diseño de la investigación, los instrumentos de recolección de datos, el procedimiento de análisis y los criterios de validación.</w:t>
       </w:r>
     </w:p>
     <w:p>
@@ -2732,17 +2682,11 @@
     </w:p>
     <w:p>
       <w:r>
-        <w:t>El presente proyecto es de tipo descriptivo y experimental. El objetiv</w:t>
-      </w:r>
-      <w:r>
-        <w:t xml:space="preserve">o principal es describir el proceso actual de gestión de documentos en la UTELVT y luego implementar un </w:t>
+        <w:t xml:space="preserve">El presente proyecto es de tipo descriptivo y experimental. El objetivo principal es describir el proceso actual de gestión de documentos en la UTELVT y luego implementar un </w:t>
       </w:r>
       <w:r>
         <w:lastRenderedPageBreak/>
-        <w:t xml:space="preserve">sistema de digitalización para mejorar dicho proceso. Se realizarán pruebas piloto del sistema desarrollado para evaluar su efectividad y hacer ajustes </w:t>
-      </w:r>
-      <w:r>
-        <w:t>necesarios.</w:t>
+        <w:t>sistema de digitalización para mejorar dicho proceso. Se realizarán pruebas piloto del sistema desarrollado para evaluar su efectividad y hacer ajustes necesarios.</w:t>
       </w:r>
     </w:p>
     <w:p>
@@ -2770,10 +2714,7 @@
     </w:p>
     <w:p>
       <w:r>
-        <w:t>El enfoque de investigación es cuantitativo y cualitativo. El enfoque cuantitativo se utilizará para medir la eficiencia y efectividad del sistema mediante indicadores como el tiempo de búsqueda de documentos, la mejora e</w:t>
-      </w:r>
-      <w:r>
-        <w:t>n la accesibilidad, y la reducción de la cantidad de documentos físicos. El enfoque cualitativo se usará para evaluar la experiencia de los usuarios, tanto estudiantes como personal administrativo, mediante encuestas y entrevistas.</w:t>
+        <w:t>El enfoque de investigación es cuantitativo y cualitativo. El enfoque cuantitativo se utilizará para medir la eficiencia y efectividad del sistema mediante indicadores como el tiempo de búsqueda de documentos, la mejora en la accesibilidad, y la reducción de la cantidad de documentos físicos. El enfoque cualitativo se usará para evaluar la experiencia de los usuarios, tanto estudiantes como personal administrativo, mediante encuestas y entrevistas.</w:t>
       </w:r>
     </w:p>
     <w:p>
@@ -2788,10 +2729,7 @@
     </w:p>
     <w:p>
       <w:r>
-        <w:t>E</w:t>
-      </w:r>
-      <w:r>
-        <w:t>l desarrollo del sistema se llevará a cabo en varias fases, cada una con objetivos específicos:</w:t>
+        <w:t>El desarrollo del sistema se llevará a cabo en varias fases, cada una con objetivos específicos:</w:t>
       </w:r>
     </w:p>
     <w:p/>
@@ -2843,14 +2781,7 @@
           <w:rFonts w:eastAsia="Times New Roman" w:cs="Times New Roman"/>
           <w:color w:val="000000"/>
         </w:rPr>
-        <w:t>Se realizará un diagnóstico de la gestión de documentos actual en la UTELVT, identificando problemas como desorden, pérdida de documentos y tiempos de búsqueda prolongados. Esta fase incluirá entrevistas con el personal administrativo y análisis de los pro</w:t>
-      </w:r>
-      <w:r>
-        <w:rPr>
-          <w:rFonts w:eastAsia="Times New Roman" w:cs="Times New Roman"/>
-          <w:color w:val="000000"/>
-        </w:rPr>
-        <w:t>cesos actuales.</w:t>
+        <w:t>Se realizará un diagnóstico de la gestión de documentos actual en la UTELVT, identificando problemas como desorden, pérdida de documentos y tiempos de búsqueda prolongados. Esta fase incluirá entrevistas con el personal administrativo y análisis de los procesos actuales.</w:t>
       </w:r>
     </w:p>
     <w:p/>
@@ -2902,14 +2833,7 @@
           <w:rFonts w:eastAsia="Times New Roman" w:cs="Times New Roman"/>
           <w:color w:val="000000"/>
         </w:rPr>
-        <w:t>Basado en los hallazgos de la fase anterior, se diseñará el sistema de digitalización, definiendo los requisitos funcionales y no funcionales. El diseño incluirá la estructura de almacenamie</w:t>
-      </w:r>
-      <w:r>
-        <w:rPr>
-          <w:rFonts w:eastAsia="Times New Roman" w:cs="Times New Roman"/>
-          <w:color w:val="000000"/>
-        </w:rPr>
-        <w:t>nto, los métodos de clasificación, y los criterios de seguridad.</w:t>
+        <w:t>Basado en los hallazgos de la fase anterior, se diseñará el sistema de digitalización, definiendo los requisitos funcionales y no funcionales. El diseño incluirá la estructura de almacenamiento, los métodos de clasificación, y los criterios de seguridad.</w:t>
       </w:r>
     </w:p>
     <w:p/>
@@ -2963,14 +2887,7 @@
           <w:rFonts w:eastAsia="Times New Roman" w:cs="Times New Roman"/>
           <w:color w:val="000000"/>
         </w:rPr>
-        <w:t>En esta fase, se llevará a cabo la implementación técnica del sistema, incluyendo la digitalización de los documentos existentes, el desarrollo de la plat</w:t>
-      </w:r>
-      <w:r>
-        <w:rPr>
-          <w:rFonts w:eastAsia="Times New Roman" w:cs="Times New Roman"/>
-          <w:color w:val="000000"/>
-        </w:rPr>
-        <w:t>aforma de gestión y la integración de herramientas para la búsqueda y recuperación de archivos.</w:t>
+        <w:t>En esta fase, se llevará a cabo la implementación técnica del sistema, incluyendo la digitalización de los documentos existentes, el desarrollo de la plataforma de gestión y la integración de herramientas para la búsqueda y recuperación de archivos.</w:t>
       </w:r>
     </w:p>
     <w:p/>
@@ -3022,14 +2939,7 @@
           <w:rFonts w:eastAsia="Times New Roman" w:cs="Times New Roman"/>
           <w:color w:val="000000"/>
         </w:rPr>
-        <w:t>Se capacitará al personal administrativo en el uso del sistema, con el fin de garantizar una transición efectiva. También</w:t>
-      </w:r>
-      <w:r>
-        <w:rPr>
-          <w:rFonts w:eastAsia="Times New Roman" w:cs="Times New Roman"/>
-          <w:color w:val="000000"/>
-        </w:rPr>
-        <w:t xml:space="preserve"> se realizará una prueba piloto con un grupo de usuarios para evaluar la funcionalidad del sistema en un entorno real.</w:t>
+        <w:t>Se capacitará al personal administrativo en el uso del sistema, con el fin de garantizar una transición efectiva. También se realizará una prueba piloto con un grupo de usuarios para evaluar la funcionalidad del sistema en un entorno real.</w:t>
       </w:r>
     </w:p>
     <w:p/>
@@ -3081,14 +2991,7 @@
           <w:rFonts w:eastAsia="Times New Roman" w:cs="Times New Roman"/>
           <w:color w:val="000000"/>
         </w:rPr>
-        <w:t>Tras la implementación, se evaluará el desempeño del sistema mediante la recopilación de datos sobre tiempo</w:t>
-      </w:r>
-      <w:r>
-        <w:rPr>
-          <w:rFonts w:eastAsia="Times New Roman" w:cs="Times New Roman"/>
-          <w:color w:val="000000"/>
-        </w:rPr>
-        <w:t>s de respuesta, satisfacción de los usuarios y reducción de errores. A partir de los resultados obtenidos, se realizarán ajustes y mejoras al sistema</w:t>
+        <w:t>Tras la implementación, se evaluará el desempeño del sistema mediante la recopilación de datos sobre tiempos de respuesta, satisfacción de los usuarios y reducción de errores. A partir de los resultados obtenidos, se realizarán ajustes y mejoras al sistema</w:t>
       </w:r>
     </w:p>
     <w:p>
@@ -3225,14 +3128,7 @@
           <w:rFonts w:eastAsia="Times New Roman" w:cs="Times New Roman"/>
           <w:color w:val="000000"/>
         </w:rPr>
-        <w:t>, como tiempos de bús</w:t>
-      </w:r>
-      <w:r>
-        <w:rPr>
-          <w:rFonts w:eastAsia="Times New Roman" w:cs="Times New Roman"/>
-          <w:color w:val="000000"/>
-        </w:rPr>
-        <w:t>queda de documentos y reducción de documentos físicos.</w:t>
+        <w:t>, como tiempos de búsqueda de documentos y reducción de documentos físicos.</w:t>
       </w:r>
     </w:p>
     <w:p>
@@ -3265,14 +3161,23 @@
           <w:rFonts w:eastAsia="Times New Roman" w:cs="Times New Roman"/>
           <w:color w:val="000000"/>
         </w:rPr>
-        <w:t>La población en la cual se enfocó esta investigación estuvo conformada por los estudiantes del curso "9no B de TIC's" de la carrera de Tecnología de la Información en la Faculta</w:t>
-      </w:r>
-      <w:r>
-        <w:rPr>
-          <w:rFonts w:eastAsia="Times New Roman" w:cs="Times New Roman"/>
-          <w:color w:val="000000"/>
-        </w:rPr>
-        <w:t>d de Ciencias e Ingeniería (FACI) de la Universidad Técnica Luis Vargas Torres (UTELVT). Estos estudiantes forman el grupo total que podría haber participado en la investigación.</w:t>
+        <w:t xml:space="preserve">La población en la cual se enfocó esta investigación estuvo conformada por los estudiantes del curso "9no B de </w:t>
+      </w:r>
+      <w:proofErr w:type="spellStart"/>
+      <w:r>
+        <w:rPr>
+          <w:rFonts w:eastAsia="Times New Roman" w:cs="Times New Roman"/>
+          <w:color w:val="000000"/>
+        </w:rPr>
+        <w:t>TIC's</w:t>
+      </w:r>
+      <w:proofErr w:type="spellEnd"/>
+      <w:r>
+        <w:rPr>
+          <w:rFonts w:eastAsia="Times New Roman" w:cs="Times New Roman"/>
+          <w:color w:val="000000"/>
+        </w:rPr>
+        <w:t>" de la carrera de Tecnología de la Información en la Facultad de Ciencias e Ingeniería (FACI) de la Universidad Técnica Luis Vargas Torres (UTELVT). Estos estudiantes forman el grupo total que podría haber participado en la investigación.</w:t>
       </w:r>
     </w:p>
     <w:p>
@@ -3311,21 +3216,7 @@
           <w:rFonts w:eastAsia="Times New Roman" w:cs="Times New Roman"/>
           <w:color w:val="000000"/>
         </w:rPr>
-        <w:t>La muestra tomada fue un grupo de 5 estudiantes de dicho curso que efectivam</w:t>
-      </w:r>
-      <w:r>
-        <w:rPr>
-          <w:rFonts w:eastAsia="Times New Roman" w:cs="Times New Roman"/>
-          <w:color w:val="000000"/>
-        </w:rPr>
-        <w:t>ente respondieron la encuesta. Esta muestra se seleccionó de manera que representara a los estudiantes del curso, y permitió obtener datos útiles para evaluar la percepción y necesidad de la digitalización de la gestión de documentos de titulación. Los res</w:t>
-      </w:r>
-      <w:r>
-        <w:rPr>
-          <w:rFonts w:eastAsia="Times New Roman" w:cs="Times New Roman"/>
-          <w:color w:val="000000"/>
-        </w:rPr>
-        <w:t>ultados de las encuestas realizadas a estos estudiantes se presentarán en los anexos correspondientes.</w:t>
+        <w:t>La muestra tomada fue un grupo de 5 estudiantes de dicho curso que efectivamente respondieron la encuesta. Esta muestra se seleccionó de manera que representara a los estudiantes del curso, y permitió obtener datos útiles para evaluar la percepción y necesidad de la digitalización de la gestión de documentos de titulación. Los resultados de las encuestas realizadas a estos estudiantes se presentarán en los anexos correspondientes.</w:t>
       </w:r>
     </w:p>
     <w:p>
@@ -3340,10 +3231,7 @@
     </w:p>
     <w:p>
       <w:r>
-        <w:t>Los datos obtenidos a través de encuestas, entrevistas y pruebas piloto serán analizados de manera cualitativa y cuantitativa. Se u</w:t>
-      </w:r>
-      <w:r>
-        <w:t>tilizarán herramientas estadísticas para analizar los datos numéricos (como la mejora en tiempos de búsqueda) y se realizará un análisis temático para las respuestas cualitativas (experiencia de los usuarios).</w:t>
+        <w:t>Los datos obtenidos a través de encuestas, entrevistas y pruebas piloto serán analizados de manera cualitativa y cuantitativa. Se utilizarán herramientas estadísticas para analizar los datos numéricos (como la mejora en tiempos de búsqueda) y se realizará un análisis temático para las respuestas cualitativas (experiencia de los usuarios).</w:t>
       </w:r>
     </w:p>
     <w:p>
@@ -3359,13 +3247,7 @@
     </w:p>
     <w:p>
       <w:r>
-        <w:t>Para garantizar l</w:t>
-      </w:r>
-      <w:r>
-        <w:t>a validez y fiabilidad de los resultados, se utilizarán técnicas de triangulación de datos, comparando los resultados de las encuestas, entrevistas y análisis de registros. Además, se realizarán pruebas piloto de los instrumentos de recolección de datos pa</w:t>
-      </w:r>
-      <w:r>
-        <w:t>ra asegurar su efectividad.</w:t>
+        <w:t>Para garantizar la validez y fiabilidad de los resultados, se utilizarán técnicas de triangulación de datos, comparando los resultados de las encuestas, entrevistas y análisis de registros. Además, se realizarán pruebas piloto de los instrumentos de recolección de datos para asegurar su efectividad.</w:t>
       </w:r>
     </w:p>
     <w:p>
@@ -3398,13 +3280,29 @@
     </w:p>
     <w:p>
       <w:r>
-        <w:t xml:space="preserve">Se realizo con una misma técnica una encuesta para estudiantes del curso “9no B de Tic´s”, y este procedimiento arrojo los siguientes resultados: </w:t>
+        <w:t xml:space="preserve">Se realizo con una misma técnica una encuesta para estudiantes del curso “9no B de </w:t>
+      </w:r>
+      <w:proofErr w:type="spellStart"/>
+      <w:r>
+        <w:t>Tic´s</w:t>
+      </w:r>
+      <w:proofErr w:type="spellEnd"/>
+      <w:r>
+        <w:t xml:space="preserve">”, y este procedimiento arrojo los siguientes resultados: </w:t>
       </w:r>
     </w:p>
     <w:p/>
     <w:p>
       <w:r>
-        <w:t>Pregunta realizada a los estudiantes del “9no B de Tic´s”, muestra tomada de 5 estudiantes</w:t>
+        <w:t xml:space="preserve">Pregunta realizada a los estudiantes del “9no B de </w:t>
+      </w:r>
+      <w:proofErr w:type="spellStart"/>
+      <w:r>
+        <w:t>Tic´s</w:t>
+      </w:r>
+      <w:proofErr w:type="spellEnd"/>
+      <w:r>
+        <w:t>”, muestra tomada de 5 estudiantes</w:t>
       </w:r>
     </w:p>
     <w:p/>
@@ -3468,10 +3366,7 @@
         <w:ind w:left="708"/>
       </w:pPr>
       <w:r>
-        <w:t>Retrasos en los trámites: 4 r</w:t>
-      </w:r>
-      <w:r>
-        <w:t>ecuentos (80%)</w:t>
+        <w:t>Retrasos en los trámites: 4 recuentos (80%)</w:t>
       </w:r>
     </w:p>
     <w:p>
@@ -3501,10 +3396,7 @@
       </w:pPr>
       <w:r>
         <w:lastRenderedPageBreak/>
-        <w:t>Análisis:  Los resultados destacan que los retrasos y la pérdida de documentos son los principales desafíos, lo que refuerz</w:t>
-      </w:r>
-      <w:r>
-        <w:t>a la necesidad de un sistema de digitalización para optimizar la gestión documental y garantizar la seguridad y eficiencia en los trámites.</w:t>
+        <w:t>Análisis:  Los resultados destacan que los retrasos y la pérdida de documentos son los principales desafíos, lo que refuerza la necesidad de un sistema de digitalización para optimizar la gestión documental y garantizar la seguridad y eficiencia en los trámites.</w:t>
       </w:r>
     </w:p>
     <w:p>
@@ -3549,15 +3441,7 @@
           <w:b/>
           <w:color w:val="000000"/>
         </w:rPr>
-        <w:t xml:space="preserve">¿Qué tan importante considera que es la implementación de un sistema de digitalización de documentos de titulación </w:t>
-      </w:r>
-      <w:r>
-        <w:rPr>
-          <w:rFonts w:eastAsia="Times New Roman" w:cs="Times New Roman"/>
-          <w:b/>
-          <w:color w:val="000000"/>
-        </w:rPr>
-        <w:t>en la FACI?</w:t>
+        <w:t>¿Qué tan importante considera que es la implementación de un sistema de digitalización de documentos de titulación en la FACI?</w:t>
       </w:r>
     </w:p>
     <w:p>
@@ -3610,10 +3494,7 @@
         <w:ind w:left="708"/>
       </w:pPr>
       <w:r>
-        <w:t xml:space="preserve">Análisis: El 100% de los encuestados considera que la digitalización de documentos es importante, con una mayoría calificándola como "muy importante". Esto confirma que existe un consenso sobre la necesidad de modernizar y optimizar la gestión documental, </w:t>
-      </w:r>
-      <w:r>
-        <w:t>respaldando la implementación del sistema propuesto.</w:t>
+        <w:t>Análisis: El 100% de los encuestados considera que la digitalización de documentos es importante, con una mayoría calificándola como "muy importante". Esto confirma que existe un consenso sobre la necesidad de modernizar y optimizar la gestión documental, respaldando la implementación del sistema propuesto.</w:t>
       </w:r>
     </w:p>
     <w:p>
@@ -3691,10 +3572,7 @@
         <w:ind w:left="708"/>
       </w:pPr>
       <w:r>
-        <w:t>Acceso rápido a los documentos: 4 recuento</w:t>
-      </w:r>
-      <w:r>
-        <w:t>s (80%)</w:t>
+        <w:t>Acceso rápido a los documentos: 4 recuentos (80%)</w:t>
       </w:r>
     </w:p>
     <w:p>
@@ -3732,13 +3610,7 @@
         <w:ind w:left="708"/>
       </w:pPr>
       <w:r>
-        <w:t>Análisis: El análisis muestra que los usuarios valoran p</w:t>
-      </w:r>
-      <w:r>
-        <w:t xml:space="preserve">rincipalmente el acceso rápido y la seguridad de los documentos, seguidos del ahorro de tiempo. Estos resultados refuerzan la necesidad de implementar un sistema de digitalización que atienda estas áreas clave, ofreciendo mejoras tangibles en eficiencia y </w:t>
-      </w:r>
-      <w:r>
-        <w:t>manejo de la información.</w:t>
+        <w:t>Análisis: El análisis muestra que los usuarios valoran principalmente el acceso rápido y la seguridad de los documentos, seguidos del ahorro de tiempo. Estos resultados refuerzan la necesidad de implementar un sistema de digitalización que atienda estas áreas clave, ofreciendo mejoras tangibles en eficiencia y manejo de la información.</w:t>
       </w:r>
     </w:p>
     <w:p>
@@ -3836,13 +3708,7 @@
         <w:ind w:left="708"/>
       </w:pPr>
       <w:r>
-        <w:t>Análisis: El análisis muestra que el 80% de los encuestados está dispuesto a utilizar un sistema digital, aunque un 6</w:t>
-      </w:r>
-      <w:r>
-        <w:t>0% tiene reservas que deberán abordarse para garantizar su adopción. La resistencia del 20% restante evidencia la necesidad de sensibilización y capacitación para facilitar la transición hacia un modelo digital. Esto refuerza la importancia de diseñar un s</w:t>
-      </w:r>
-      <w:r>
-        <w:t>istema accesible, intuitivo y confiable.</w:t>
+        <w:t>Análisis: El análisis muestra que el 80% de los encuestados está dispuesto a utilizar un sistema digital, aunque un 60% tiene reservas que deberán abordarse para garantizar su adopción. La resistencia del 20% restante evidencia la necesidad de sensibilización y capacitación para facilitar la transición hacia un modelo digital. Esto refuerza la importancia de diseñar un sistema accesible, intuitivo y confiable.</w:t>
       </w:r>
     </w:p>
     <w:p>
@@ -3941,10 +3807,7 @@
         <w:ind w:left="708"/>
       </w:pPr>
       <w:r>
-        <w:t>Análisis: El análisis muestra opiniones divididas sobre la eficiencia del proceso actual. Mientras que el 60% lo percibe como al menos "algo eficiente", e</w:t>
-      </w:r>
-      <w:r>
-        <w:t>l 40% lo considera "poco eficiente". Esto evidencia la necesidad de mejoras significativas en la gestión de documentos, lo que refuerza la pertinencia de implementar un sistema digital que pueda optimizar el acceso, organización y manejo de la información.</w:t>
+        <w:t>Análisis: El análisis muestra opiniones divididas sobre la eficiencia del proceso actual. Mientras que el 60% lo percibe como al menos "algo eficiente", el 40% lo considera "poco eficiente". Esto evidencia la necesidad de mejoras significativas en la gestión de documentos, lo que refuerza la pertinencia de implementar un sistema digital que pueda optimizar el acceso, organización y manejo de la información.</w:t>
       </w:r>
     </w:p>
     <w:p>
@@ -3962,16 +3825,7 @@
         <w:ind w:left="708"/>
       </w:pPr>
       <w:r>
-        <w:t>El análisis destaca la urgencia de implementar un sistema de digitalización en la gestión de documentos de titulación. Este sistema permitirá no solo resolver problemas actuales, como los retrasos y el riesgo de pérdida de documentos, sino t</w:t>
-      </w:r>
-      <w:r>
-        <w:t>ambién atender las expectativas de los usuarios, quienes priorizan el acceso rápido, la seguridad y la eficiencia. Asimismo, para garantizar la aceptación del sistema, será fundamental trabajar en su diseño, haciéndolo intuitivo y accesible, así como imple</w:t>
-      </w:r>
-      <w:r>
-        <w:t>mentar estrategias de capacitación para familiarizar a los usuarios con su funcionamiento. En definitiva, la digitalización no solo mejorará la calidad de los procesos administrativos, sino que también contribuirá al cumplimiento de objetivos de sostenibil</w:t>
-      </w:r>
-      <w:r>
-        <w:t>idad y modernización en la Facultad de Ciencias e Ingeniería (FACI).</w:t>
+        <w:t>El análisis destaca la urgencia de implementar un sistema de digitalización en la gestión de documentos de titulación. Este sistema permitirá no solo resolver problemas actuales, como los retrasos y el riesgo de pérdida de documentos, sino también atender las expectativas de los usuarios, quienes priorizan el acceso rápido, la seguridad y la eficiencia. Asimismo, para garantizar la aceptación del sistema, será fundamental trabajar en su diseño, haciéndolo intuitivo y accesible, así como implementar estrategias de capacitación para familiarizar a los usuarios con su funcionamiento. En definitiva, la digitalización no solo mejorará la calidad de los procesos administrativos, sino que también contribuirá al cumplimiento de objetivos de sostenibilidad y modernización en la Facultad de Ciencias e Ingeniería (FACI).</w:t>
       </w:r>
     </w:p>
     <w:p>
@@ -4009,21 +3863,7 @@
           <w:rFonts w:eastAsia="Times New Roman" w:cs="Times New Roman"/>
           <w:color w:val="000000"/>
         </w:rPr>
-        <w:t>A partir de las respuestas obtenidas en la encuesta, se puede concluir que la digitalización de los documentos de titulación en la carrera de Tecnología de la Información en la UTELVT es una necesidad urgente. La mayoría de los estudiantes considera que el</w:t>
-      </w:r>
-      <w:r>
-        <w:rPr>
-          <w:rFonts w:eastAsia="Times New Roman" w:cs="Times New Roman"/>
-          <w:color w:val="000000"/>
-        </w:rPr>
-        <w:t xml:space="preserve"> proceso actual de gestión de documentos es lento y burocrático, lo que afecta tanto la eficiencia del proceso como la satisfacción de los estudiantes. La digitalización permitiría una mejora significativa en la organización y accesibilidad de los document</w:t>
-      </w:r>
-      <w:r>
-        <w:rPr>
-          <w:rFonts w:eastAsia="Times New Roman" w:cs="Times New Roman"/>
-          <w:color w:val="000000"/>
-        </w:rPr>
-        <w:t>os.</w:t>
+        <w:t>A partir de las respuestas obtenidas en la encuesta, se puede concluir que la digitalización de los documentos de titulación en la carrera de Tecnología de la Información en la UTELVT es una necesidad urgente. La mayoría de los estudiantes considera que el proceso actual de gestión de documentos es lento y burocrático, lo que afecta tanto la eficiencia del proceso como la satisfacción de los estudiantes. La digitalización permitiría una mejora significativa en la organización y accesibilidad de los documentos.</w:t>
       </w:r>
     </w:p>
     <w:p>
@@ -4061,14 +3901,7 @@
           <w:rFonts w:eastAsia="Times New Roman" w:cs="Times New Roman"/>
           <w:color w:val="000000"/>
         </w:rPr>
-        <w:t>Los estudiantes encuestados han expresado que una plataforma digital centralizada les ofrecería un acceso más rápido y sencillo a los documentos necesarios para su titulación. Esto no solo mejoraría su experiencia, sino que también optimizaría el tiem</w:t>
-      </w:r>
-      <w:r>
-        <w:rPr>
-          <w:rFonts w:eastAsia="Times New Roman" w:cs="Times New Roman"/>
-          <w:color w:val="000000"/>
-        </w:rPr>
-        <w:t>po de respuesta del personal encargado de la dirección de la carrera.</w:t>
+        <w:t>Los estudiantes encuestados han expresado que una plataforma digital centralizada les ofrecería un acceso más rápido y sencillo a los documentos necesarios para su titulación. Esto no solo mejoraría su experiencia, sino que también optimizaría el tiempo de respuesta del personal encargado de la dirección de la carrera.</w:t>
       </w:r>
     </w:p>
     <w:p>
@@ -4106,14 +3939,7 @@
           <w:rFonts w:eastAsia="Times New Roman" w:cs="Times New Roman"/>
           <w:color w:val="000000"/>
         </w:rPr>
-        <w:t>Aunque el estudio se centró principalmente en los estudiantes, las respuestas sugieren que el personal administrativo también se beneficiaría enormemente de la digitalización. La automa</w:t>
-      </w:r>
-      <w:r>
-        <w:rPr>
-          <w:rFonts w:eastAsia="Times New Roman" w:cs="Times New Roman"/>
-          <w:color w:val="000000"/>
-        </w:rPr>
-        <w:t>tización de procesos permitiría a los empleados encargados de la gestión de los documentos ahorrar tiempo en tareas repetitivas y centrarse en tareas más estratégicas.</w:t>
+        <w:t>Aunque el estudio se centró principalmente en los estudiantes, las respuestas sugieren que el personal administrativo también se beneficiaría enormemente de la digitalización. La automatización de procesos permitiría a los empleados encargados de la gestión de los documentos ahorrar tiempo en tareas repetitivas y centrarse en tareas más estratégicas.</w:t>
       </w:r>
     </w:p>
     <w:p>
@@ -4162,14 +3988,23 @@
           <w:rFonts w:eastAsia="Times New Roman" w:cs="Times New Roman"/>
           <w:color w:val="000000"/>
         </w:rPr>
-        <w:t>La encuesta realizada a los estudiantes del curso "9no B de TIC's" refleja una clara necesidad de mejorar el proceso de gestión de documentos de titulación. La mayoría de los estudiantes considera que la digitalización de estos documentos podría agilizar e</w:t>
-      </w:r>
-      <w:r>
-        <w:rPr>
-          <w:rFonts w:eastAsia="Times New Roman" w:cs="Times New Roman"/>
-          <w:color w:val="000000"/>
-        </w:rPr>
-        <w:t>l proceso, reducir los tiempos de espera y mejorar la accesibilidad a los mismos, lo que resultaría en una experiencia más eficiente para los estudiantes y el personal administrativo.</w:t>
+        <w:t xml:space="preserve">La encuesta realizada a los estudiantes del curso "9no B de </w:t>
+      </w:r>
+      <w:proofErr w:type="spellStart"/>
+      <w:r>
+        <w:rPr>
+          <w:rFonts w:eastAsia="Times New Roman" w:cs="Times New Roman"/>
+          <w:color w:val="000000"/>
+        </w:rPr>
+        <w:t>TIC's</w:t>
+      </w:r>
+      <w:proofErr w:type="spellEnd"/>
+      <w:r>
+        <w:rPr>
+          <w:rFonts w:eastAsia="Times New Roman" w:cs="Times New Roman"/>
+          <w:color w:val="000000"/>
+        </w:rPr>
+        <w:t>" refleja una clara necesidad de mejorar el proceso de gestión de documentos de titulación. La mayoría de los estudiantes considera que la digitalización de estos documentos podría agilizar el proceso, reducir los tiempos de espera y mejorar la accesibilidad a los mismos, lo que resultaría en una experiencia más eficiente para los estudiantes y el personal administrativo.</w:t>
       </w:r>
     </w:p>
     <w:p>
@@ -4207,21 +4042,7 @@
           <w:rFonts w:eastAsia="Times New Roman" w:cs="Times New Roman"/>
           <w:color w:val="000000"/>
         </w:rPr>
-        <w:t>Los datos recopilados sugieren que la digitalización no solo beneficiar</w:t>
-      </w:r>
-      <w:r>
-        <w:rPr>
-          <w:rFonts w:eastAsia="Times New Roman" w:cs="Times New Roman"/>
-          <w:color w:val="000000"/>
-        </w:rPr>
-        <w:t>ía a los estudiantes, sino también al personal encargado de la gestión de los documentos. El uso de una plataforma digital centralizada podría reducir significativamente el tiempo dedicado a la búsqueda, archivo y envío de documentos físicos, lo que optimi</w:t>
-      </w:r>
-      <w:r>
-        <w:rPr>
-          <w:rFonts w:eastAsia="Times New Roman" w:cs="Times New Roman"/>
-          <w:color w:val="000000"/>
-        </w:rPr>
-        <w:t>zaría las operaciones internas de la facultad y mejoraría la gestión en el área administrativa.</w:t>
+        <w:t>Los datos recopilados sugieren que la digitalización no solo beneficiaría a los estudiantes, sino también al personal encargado de la gestión de los documentos. El uso de una plataforma digital centralizada podría reducir significativamente el tiempo dedicado a la búsqueda, archivo y envío de documentos físicos, lo que optimizaría las operaciones internas de la facultad y mejoraría la gestión en el área administrativa.</w:t>
       </w:r>
     </w:p>
     <w:p>
@@ -4259,14 +4080,7 @@
           <w:rFonts w:eastAsia="Times New Roman" w:cs="Times New Roman"/>
           <w:color w:val="000000"/>
         </w:rPr>
-        <w:t>A pesar de los beneficios evidentes, algunos estudiantes señalaron dificultades potenciales para acceder a una plataforma digital, como la falta de familiarida</w:t>
-      </w:r>
-      <w:r>
-        <w:rPr>
-          <w:rFonts w:eastAsia="Times New Roman" w:cs="Times New Roman"/>
-          <w:color w:val="000000"/>
-        </w:rPr>
-        <w:t>d con herramientas tecnológicas o problemas con la infraestructura de internet. Estos factores podrían ser desafíos importantes para una implementación exitosa y deben ser considerados para garantizar que la digitalización sea accesible para todos.</w:t>
+        <w:t>A pesar de los beneficios evidentes, algunos estudiantes señalaron dificultades potenciales para acceder a una plataforma digital, como la falta de familiaridad con herramientas tecnológicas o problemas con la infraestructura de internet. Estos factores podrían ser desafíos importantes para una implementación exitosa y deben ser considerados para garantizar que la digitalización sea accesible para todos.</w:t>
       </w:r>
     </w:p>
     <w:p>
@@ -4285,14 +4099,7 @@
           <w:szCs w:val="28"/>
         </w:rPr>
         <w:lastRenderedPageBreak/>
-        <w:t>REFEREN</w:t>
-      </w:r>
-      <w:r>
-        <w:rPr>
-          <w:sz w:val="28"/>
-          <w:szCs w:val="28"/>
-        </w:rPr>
-        <w:t>CIAS</w:t>
+        <w:t>REFERENCIAS</w:t>
       </w:r>
     </w:p>
     <w:p>
@@ -4310,12 +4117,101 @@
           <w:color w:val="000000"/>
         </w:rPr>
       </w:pPr>
-      <w:r>
-        <w:rPr>
-          <w:rFonts w:eastAsia="Times New Roman" w:cs="Times New Roman"/>
-          <w:color w:val="000000"/>
-        </w:rPr>
-        <w:t xml:space="preserve">Alavi, M. &amp;. (2001). Knowledge management and knowledge management systems... </w:t>
+      <w:proofErr w:type="spellStart"/>
+      <w:r>
+        <w:rPr>
+          <w:rFonts w:eastAsia="Times New Roman" w:cs="Times New Roman"/>
+          <w:color w:val="000000"/>
+        </w:rPr>
+        <w:t>Alavi</w:t>
+      </w:r>
+      <w:proofErr w:type="spellEnd"/>
+      <w:r>
+        <w:rPr>
+          <w:rFonts w:eastAsia="Times New Roman" w:cs="Times New Roman"/>
+          <w:color w:val="000000"/>
+        </w:rPr>
+        <w:t xml:space="preserve">, M. &amp;. (2001). </w:t>
+      </w:r>
+      <w:proofErr w:type="spellStart"/>
+      <w:r>
+        <w:rPr>
+          <w:rFonts w:eastAsia="Times New Roman" w:cs="Times New Roman"/>
+          <w:color w:val="000000"/>
+        </w:rPr>
+        <w:t>Knowledge</w:t>
+      </w:r>
+      <w:proofErr w:type="spellEnd"/>
+      <w:r>
+        <w:rPr>
+          <w:rFonts w:eastAsia="Times New Roman" w:cs="Times New Roman"/>
+          <w:color w:val="000000"/>
+        </w:rPr>
+        <w:t xml:space="preserve"> </w:t>
+      </w:r>
+      <w:proofErr w:type="spellStart"/>
+      <w:r>
+        <w:rPr>
+          <w:rFonts w:eastAsia="Times New Roman" w:cs="Times New Roman"/>
+          <w:color w:val="000000"/>
+        </w:rPr>
+        <w:t>management</w:t>
+      </w:r>
+      <w:proofErr w:type="spellEnd"/>
+      <w:r>
+        <w:rPr>
+          <w:rFonts w:eastAsia="Times New Roman" w:cs="Times New Roman"/>
+          <w:color w:val="000000"/>
+        </w:rPr>
+        <w:t xml:space="preserve"> and </w:t>
+      </w:r>
+      <w:proofErr w:type="spellStart"/>
+      <w:r>
+        <w:rPr>
+          <w:rFonts w:eastAsia="Times New Roman" w:cs="Times New Roman"/>
+          <w:color w:val="000000"/>
+        </w:rPr>
+        <w:t>knowledge</w:t>
+      </w:r>
+      <w:proofErr w:type="spellEnd"/>
+      <w:r>
+        <w:rPr>
+          <w:rFonts w:eastAsia="Times New Roman" w:cs="Times New Roman"/>
+          <w:color w:val="000000"/>
+        </w:rPr>
+        <w:t xml:space="preserve"> </w:t>
+      </w:r>
+      <w:proofErr w:type="spellStart"/>
+      <w:r>
+        <w:rPr>
+          <w:rFonts w:eastAsia="Times New Roman" w:cs="Times New Roman"/>
+          <w:color w:val="000000"/>
+        </w:rPr>
+        <w:t>management</w:t>
+      </w:r>
+      <w:proofErr w:type="spellEnd"/>
+      <w:r>
+        <w:rPr>
+          <w:rFonts w:eastAsia="Times New Roman" w:cs="Times New Roman"/>
+          <w:color w:val="000000"/>
+        </w:rPr>
+        <w:t xml:space="preserve"> </w:t>
+      </w:r>
+      <w:proofErr w:type="spellStart"/>
+      <w:r>
+        <w:rPr>
+          <w:rFonts w:eastAsia="Times New Roman" w:cs="Times New Roman"/>
+          <w:color w:val="000000"/>
+        </w:rPr>
+        <w:t>systems</w:t>
+      </w:r>
+      <w:proofErr w:type="spellEnd"/>
+      <w:r>
+        <w:rPr>
+          <w:rFonts w:eastAsia="Times New Roman" w:cs="Times New Roman"/>
+          <w:color w:val="000000"/>
+        </w:rPr>
+        <w:t xml:space="preserve">... </w:t>
       </w:r>
       <w:r>
         <w:rPr>
@@ -4323,8 +4219,18 @@
           <w:i/>
           <w:color w:val="000000"/>
         </w:rPr>
-        <w:t>MIS Quarterly</w:t>
-      </w:r>
+        <w:t xml:space="preserve">MIS </w:t>
+      </w:r>
+      <w:proofErr w:type="spellStart"/>
+      <w:r>
+        <w:rPr>
+          <w:rFonts w:eastAsia="Times New Roman" w:cs="Times New Roman"/>
+          <w:i/>
+          <w:color w:val="000000"/>
+        </w:rPr>
+        <w:t>Quarterly</w:t>
+      </w:r>
+      <w:proofErr w:type="spellEnd"/>
       <w:r>
         <w:rPr>
           <w:rFonts w:eastAsia="Times New Roman" w:cs="Times New Roman"/>
@@ -4348,21 +4254,150 @@
           <w:color w:val="000000"/>
         </w:rPr>
       </w:pPr>
-      <w:r>
-        <w:rPr>
-          <w:rFonts w:eastAsia="Times New Roman" w:cs="Times New Roman"/>
-          <w:color w:val="000000"/>
-        </w:rPr>
-        <w:t xml:space="preserve">Chawla, D. &amp;. (2021). Digitalization in Education: Benefits and Challenges. </w:t>
-      </w:r>
+      <w:proofErr w:type="spellStart"/>
+      <w:r>
+        <w:rPr>
+          <w:rFonts w:eastAsia="Times New Roman" w:cs="Times New Roman"/>
+          <w:color w:val="000000"/>
+        </w:rPr>
+        <w:t>Chawla</w:t>
+      </w:r>
+      <w:proofErr w:type="spellEnd"/>
+      <w:r>
+        <w:rPr>
+          <w:rFonts w:eastAsia="Times New Roman" w:cs="Times New Roman"/>
+          <w:color w:val="000000"/>
+        </w:rPr>
+        <w:t xml:space="preserve">, D. &amp;. (2021). </w:t>
+      </w:r>
+      <w:proofErr w:type="spellStart"/>
+      <w:r>
+        <w:rPr>
+          <w:rFonts w:eastAsia="Times New Roman" w:cs="Times New Roman"/>
+          <w:color w:val="000000"/>
+        </w:rPr>
+        <w:t>Digitalization</w:t>
+      </w:r>
+      <w:proofErr w:type="spellEnd"/>
+      <w:r>
+        <w:rPr>
+          <w:rFonts w:eastAsia="Times New Roman" w:cs="Times New Roman"/>
+          <w:color w:val="000000"/>
+        </w:rPr>
+        <w:t xml:space="preserve"> in </w:t>
+      </w:r>
+      <w:proofErr w:type="spellStart"/>
+      <w:r>
+        <w:rPr>
+          <w:rFonts w:eastAsia="Times New Roman" w:cs="Times New Roman"/>
+          <w:color w:val="000000"/>
+        </w:rPr>
+        <w:t>Education</w:t>
+      </w:r>
+      <w:proofErr w:type="spellEnd"/>
+      <w:r>
+        <w:rPr>
+          <w:rFonts w:eastAsia="Times New Roman" w:cs="Times New Roman"/>
+          <w:color w:val="000000"/>
+        </w:rPr>
+        <w:t xml:space="preserve">: </w:t>
+      </w:r>
+      <w:proofErr w:type="spellStart"/>
+      <w:r>
+        <w:rPr>
+          <w:rFonts w:eastAsia="Times New Roman" w:cs="Times New Roman"/>
+          <w:color w:val="000000"/>
+        </w:rPr>
+        <w:t>Benefits</w:t>
+      </w:r>
+      <w:proofErr w:type="spellEnd"/>
+      <w:r>
+        <w:rPr>
+          <w:rFonts w:eastAsia="Times New Roman" w:cs="Times New Roman"/>
+          <w:color w:val="000000"/>
+        </w:rPr>
+        <w:t xml:space="preserve"> and </w:t>
+      </w:r>
+      <w:proofErr w:type="spellStart"/>
+      <w:r>
+        <w:rPr>
+          <w:rFonts w:eastAsia="Times New Roman" w:cs="Times New Roman"/>
+          <w:color w:val="000000"/>
+        </w:rPr>
+        <w:t>Challenges</w:t>
+      </w:r>
+      <w:proofErr w:type="spellEnd"/>
+      <w:r>
+        <w:rPr>
+          <w:rFonts w:eastAsia="Times New Roman" w:cs="Times New Roman"/>
+          <w:color w:val="000000"/>
+        </w:rPr>
+        <w:t xml:space="preserve">. </w:t>
+      </w:r>
+      <w:proofErr w:type="spellStart"/>
       <w:r>
         <w:rPr>
           <w:rFonts w:eastAsia="Times New Roman" w:cs="Times New Roman"/>
           <w:i/>
           <w:color w:val="000000"/>
         </w:rPr>
-        <w:t>Journal of Education and Practice</w:t>
-      </w:r>
+        <w:t>Journal</w:t>
+      </w:r>
+      <w:proofErr w:type="spellEnd"/>
+      <w:r>
+        <w:rPr>
+          <w:rFonts w:eastAsia="Times New Roman" w:cs="Times New Roman"/>
+          <w:i/>
+          <w:color w:val="000000"/>
+        </w:rPr>
+        <w:t xml:space="preserve"> </w:t>
+      </w:r>
+      <w:proofErr w:type="spellStart"/>
+      <w:r>
+        <w:rPr>
+          <w:rFonts w:eastAsia="Times New Roman" w:cs="Times New Roman"/>
+          <w:i/>
+          <w:color w:val="000000"/>
+        </w:rPr>
+        <w:t>of</w:t>
+      </w:r>
+      <w:proofErr w:type="spellEnd"/>
+      <w:r>
+        <w:rPr>
+          <w:rFonts w:eastAsia="Times New Roman" w:cs="Times New Roman"/>
+          <w:i/>
+          <w:color w:val="000000"/>
+        </w:rPr>
+        <w:t xml:space="preserve"> </w:t>
+      </w:r>
+      <w:proofErr w:type="spellStart"/>
+      <w:r>
+        <w:rPr>
+          <w:rFonts w:eastAsia="Times New Roman" w:cs="Times New Roman"/>
+          <w:i/>
+          <w:color w:val="000000"/>
+        </w:rPr>
+        <w:t>Education</w:t>
+      </w:r>
+      <w:proofErr w:type="spellEnd"/>
+      <w:r>
+        <w:rPr>
+          <w:rFonts w:eastAsia="Times New Roman" w:cs="Times New Roman"/>
+          <w:i/>
+          <w:color w:val="000000"/>
+        </w:rPr>
+        <w:t xml:space="preserve"> and </w:t>
+      </w:r>
+      <w:proofErr w:type="spellStart"/>
+      <w:r>
+        <w:rPr>
+          <w:rFonts w:eastAsia="Times New Roman" w:cs="Times New Roman"/>
+          <w:i/>
+          <w:color w:val="000000"/>
+        </w:rPr>
+        <w:t>Practice</w:t>
+      </w:r>
+      <w:proofErr w:type="spellEnd"/>
       <w:r>
         <w:rPr>
           <w:rFonts w:eastAsia="Times New Roman" w:cs="Times New Roman"/>
@@ -4467,14 +4502,7 @@
           <w:rFonts w:eastAsia="Times New Roman" w:cs="Times New Roman"/>
           <w:color w:val="000000"/>
         </w:rPr>
-        <w:t>Mo</w:t>
-      </w:r>
-      <w:r>
-        <w:rPr>
-          <w:rFonts w:eastAsia="Times New Roman" w:cs="Times New Roman"/>
-          <w:color w:val="000000"/>
-        </w:rPr>
-        <w:t xml:space="preserve">reno, J. &amp;. (2020). Sistema de gestión documental digital en el contexto universitario. </w:t>
+        <w:t xml:space="preserve">Moreno, J. &amp;. (2020). Sistema de gestión documental digital en el contexto universitario. </w:t>
       </w:r>
       <w:r>
         <w:rPr>
@@ -4514,14 +4542,70 @@
         </w:rPr>
         <w:t xml:space="preserve">Santos, A. &amp;. (2018). La digitalización de documentos en el sector educativo. </w:t>
       </w:r>
+      <w:proofErr w:type="spellStart"/>
       <w:r>
         <w:rPr>
           <w:rFonts w:eastAsia="Times New Roman" w:cs="Times New Roman"/>
           <w:i/>
           <w:color w:val="000000"/>
         </w:rPr>
-        <w:t>Journal of Educational Administration</w:t>
-      </w:r>
+        <w:t>Journal</w:t>
+      </w:r>
+      <w:proofErr w:type="spellEnd"/>
+      <w:r>
+        <w:rPr>
+          <w:rFonts w:eastAsia="Times New Roman" w:cs="Times New Roman"/>
+          <w:i/>
+          <w:color w:val="000000"/>
+        </w:rPr>
+        <w:t xml:space="preserve"> </w:t>
+      </w:r>
+      <w:proofErr w:type="spellStart"/>
+      <w:r>
+        <w:rPr>
+          <w:rFonts w:eastAsia="Times New Roman" w:cs="Times New Roman"/>
+          <w:i/>
+          <w:color w:val="000000"/>
+        </w:rPr>
+        <w:t>of</w:t>
+      </w:r>
+      <w:proofErr w:type="spellEnd"/>
+      <w:r>
+        <w:rPr>
+          <w:rFonts w:eastAsia="Times New Roman" w:cs="Times New Roman"/>
+          <w:i/>
+          <w:color w:val="000000"/>
+        </w:rPr>
+        <w:t xml:space="preserve"> </w:t>
+      </w:r>
+      <w:proofErr w:type="spellStart"/>
+      <w:r>
+        <w:rPr>
+          <w:rFonts w:eastAsia="Times New Roman" w:cs="Times New Roman"/>
+          <w:i/>
+          <w:color w:val="000000"/>
+        </w:rPr>
+        <w:t>Educational</w:t>
+      </w:r>
+      <w:proofErr w:type="spellEnd"/>
+      <w:r>
+        <w:rPr>
+          <w:rFonts w:eastAsia="Times New Roman" w:cs="Times New Roman"/>
+          <w:i/>
+          <w:color w:val="000000"/>
+        </w:rPr>
+        <w:t xml:space="preserve"> </w:t>
+      </w:r>
+      <w:proofErr w:type="spellStart"/>
+      <w:r>
+        <w:rPr>
+          <w:rFonts w:eastAsia="Times New Roman" w:cs="Times New Roman"/>
+          <w:i/>
+          <w:color w:val="000000"/>
+        </w:rPr>
+        <w:t>Administration</w:t>
+      </w:r>
+      <w:proofErr w:type="spellEnd"/>
       <w:r>
         <w:rPr>
           <w:rFonts w:eastAsia="Times New Roman" w:cs="Times New Roman"/>
@@ -4550,14 +4634,7 @@
           <w:rFonts w:eastAsia="Times New Roman" w:cs="Times New Roman"/>
           <w:color w:val="000000"/>
         </w:rPr>
-        <w:t>V</w:t>
-      </w:r>
-      <w:r>
-        <w:rPr>
-          <w:rFonts w:eastAsia="Times New Roman" w:cs="Times New Roman"/>
-          <w:color w:val="000000"/>
-        </w:rPr>
-        <w:t xml:space="preserve">ega, E. &amp;. (2020). La gestión documental en las instituciones educativas y su impacto en la transformación digital. </w:t>
+        <w:t xml:space="preserve">Vega, E. &amp;. (2020). La gestión documental en las instituciones educativas y su impacto en la transformación digital. </w:t>
       </w:r>
       <w:r>
         <w:rPr>
@@ -4613,7 +4690,7 @@
                     <pic:cNvPicPr preferRelativeResize="0"/>
                   </pic:nvPicPr>
                   <pic:blipFill>
-                    <a:blip r:embed="rId14"/>
+                    <a:blip r:embed="rId15"/>
                     <a:srcRect/>
                     <a:stretch>
                       <a:fillRect/>
@@ -4663,7 +4740,7 @@
                     <pic:cNvPicPr preferRelativeResize="0"/>
                   </pic:nvPicPr>
                   <pic:blipFill>
-                    <a:blip r:embed="rId15"/>
+                    <a:blip r:embed="rId16"/>
                     <a:srcRect/>
                     <a:stretch>
                       <a:fillRect/>
@@ -4761,7 +4838,7 @@
                     <pic:cNvPicPr preferRelativeResize="0"/>
                   </pic:nvPicPr>
                   <pic:blipFill>
-                    <a:blip r:embed="rId16"/>
+                    <a:blip r:embed="rId17"/>
                     <a:srcRect/>
                     <a:stretch>
                       <a:fillRect/>
@@ -4809,7 +4886,7 @@
                     <pic:cNvPicPr preferRelativeResize="0"/>
                   </pic:nvPicPr>
                   <pic:blipFill>
-                    <a:blip r:embed="rId17"/>
+                    <a:blip r:embed="rId18"/>
                     <a:srcRect/>
                     <a:stretch>
                       <a:fillRect/>
@@ -4857,7 +4934,7 @@
                     <pic:cNvPicPr preferRelativeResize="0"/>
                   </pic:nvPicPr>
                   <pic:blipFill>
-                    <a:blip r:embed="rId18"/>
+                    <a:blip r:embed="rId19"/>
                     <a:srcRect/>
                     <a:stretch>
                       <a:fillRect/>
@@ -4881,8 +4958,8 @@
       </w:r>
     </w:p>
     <w:sectPr>
-      <w:headerReference w:type="default" r:id="rId19"/>
-      <w:footerReference w:type="default" r:id="rId20"/>
+      <w:headerReference w:type="default" r:id="rId20"/>
+      <w:footerReference w:type="default" r:id="rId21"/>
       <w:pgSz w:w="12242" w:h="15842"/>
       <w:pgMar w:top="1440" w:right="1440" w:bottom="1440" w:left="1440" w:header="709" w:footer="709" w:gutter="0"/>
       <w:pgNumType w:start="1"/>
@@ -6827,6 +6904,28 @@
 </go:gDocsCustomXmlDataStorage>
 </file>
 
+<file path=customXml/item2.xml><?xml version="1.0" encoding="utf-8"?>
+<b:Sources xmlns:b="http://schemas.openxmlformats.org/officeDocument/2006/bibliography" xmlns="http://schemas.openxmlformats.org/officeDocument/2006/bibliography" SelectedStyle="\APASixthEditionOfficeOnline.xsl" StyleName="APA" Version="6">
+  <b:Source>
+    <b:Tag>Seg24</b:Tag>
+    <b:SourceType>InternetSite</b:SourceType>
+    <b:Guid>{81083D54-F6EC-4044-8192-A10D0A16D840}</b:Guid>
+    <b:Title>xygeni.io</b:Title>
+    <b:Year>2024</b:Year>
+    <b:Author>
+      <b:Author>
+        <b:Corporate>Seguridad Xygeni</b:Corporate>
+      </b:Author>
+    </b:Author>
+    <b:InternetSiteTitle>Gestión de Incidentes TIC: Pilar Clave de DORA</b:InternetSiteTitle>
+    <b:Month>08</b:Month>
+    <b:Day>08</b:Day>
+    <b:URL>https://xygeni.io/es/blog/ict-incident-management-doras-key-pillar/</b:URL>
+    <b:RefOrder>1</b:RefOrder>
+  </b:Source>
+</b:Sources>
+</file>
+
 <file path=customXml/itemProps1.xml><?xml version="1.0" encoding="utf-8"?>
 <ds:datastoreItem xmlns:ds="http://schemas.openxmlformats.org/officeDocument/2006/customXml" ds:itemID="{11111111-1234-1234-1234-123412341234}">
   <ds:schemaRefs>
@@ -6834,4 +6933,12 @@
     <ds:schemaRef ds:uri="http://schemas.openxmlformats.org/officeDocument/2006/relationships"/>
   </ds:schemaRefs>
 </ds:datastoreItem>
+</file>
+
+<file path=customXml/itemProps2.xml><?xml version="1.0" encoding="utf-8"?>
+<ds:datastoreItem xmlns:ds="http://schemas.openxmlformats.org/officeDocument/2006/customXml" ds:itemID="{19AC617D-F03C-4ADF-955C-F745E5FE2FFD}">
+  <ds:schemaRefs>
+    <ds:schemaRef ds:uri="http://schemas.openxmlformats.org/officeDocument/2006/bibliography"/>
+  </ds:schemaRefs>
+</ds:datastoreItem>
 </file>
</xml_diff>

<commit_message>
agregado el punto 1.4 a la seccion de marco teorico
</commit_message>
<xml_diff>
--- a/PROYECTO v2.docx
+++ b/PROYECTO v2.docx
@@ -274,25 +274,7 @@
           <w:szCs w:val="28"/>
           <w:highlight w:val="red"/>
         </w:rPr>
-        <w:t xml:space="preserve">ING. JÉSSICA CHILA MINA, </w:t>
-      </w:r>
-      <w:proofErr w:type="spellStart"/>
-      <w:r>
-        <w:rPr>
-          <w:sz w:val="28"/>
-          <w:szCs w:val="28"/>
-          <w:highlight w:val="red"/>
-        </w:rPr>
-        <w:t>Mgtr</w:t>
-      </w:r>
-      <w:proofErr w:type="spellEnd"/>
-      <w:r>
-        <w:rPr>
-          <w:sz w:val="28"/>
-          <w:szCs w:val="28"/>
-          <w:highlight w:val="red"/>
-        </w:rPr>
-        <w:t>.</w:t>
+        <w:t>ING. JÉSSICA CHILA MINA, Mgtr.</w:t>
       </w:r>
     </w:p>
     <w:p>
@@ -1987,7 +1969,13 @@
         <w:t>el Departamento TIC</w:t>
       </w:r>
       <w:r>
-        <w:t xml:space="preserve"> de la Facultad de Ciencias e Ingeniería (FACI) de la Universidad Técnica Luis Vargas Torres (UT</w:t>
+        <w:t xml:space="preserve"> de la Facultad de Ciencias e Ingeniería (FACI) de la Universidad Técnica Luis Vargas Torres</w:t>
+      </w:r>
+      <w:r>
+        <w:t xml:space="preserve"> de Esmeraldas</w:t>
+      </w:r>
+      <w:r>
+        <w:t xml:space="preserve"> (UT</w:t>
       </w:r>
       <w:r>
         <w:t>LVTE</w:t>
@@ -2476,44 +2464,123 @@
       </w:r>
     </w:p>
     <w:p>
-      <w:r>
-        <w:t>La digitalización es el proceso de convertir documentos físicos en formatos digitales mediante el uso de herramientas como escáneres y software de conversión. Este proceso permite la creación de archivos digitales que pueden ser almacenados, organizados y consultados electrónicamente. En el contexto educativo, la digitalización facilita el acceso a la información, reduce el espacio físico necesario para el almacenamiento y minimiza el riesgo de deterioro de los documentos.</w:t>
-      </w:r>
-    </w:p>
-    <w:p>
-      <w:pPr>
-        <w:pStyle w:val="Ttulo3"/>
-        <w:rPr>
-          <w:b w:val="0"/>
-        </w:rPr>
-      </w:pPr>
-      <w:bookmarkStart w:id="18" w:name="_heading=h.1ksv4uv" w:colFirst="0" w:colLast="0"/>
-      <w:bookmarkEnd w:id="18"/>
-      <w:r>
-        <w:t>1.3 Gestión</w:t>
-      </w:r>
-      <w:r>
-        <w:t xml:space="preserve"> de</w:t>
+      <w:pPr>
+        <w:ind w:left="720" w:firstLine="0"/>
+      </w:pPr>
+      <w:r>
+        <w:t>La creciente dependencia de los sistemas TIC dentro del sector educativo impulsa la adopción de</w:t>
+      </w:r>
+      <w:r>
+        <w:t xml:space="preserve"> Resiliencia Operacional Digital</w:t>
       </w:r>
       <w:r>
         <w:t xml:space="preserve"> </w:t>
       </w:r>
       <w:r>
-        <w:t>Incidencias</w:t>
-      </w:r>
-    </w:p>
-    <w:p>
-      <w:r>
-        <w:t>En primer lugar, la gestión eficaz de incidentes comienza con la detección oportuna de incidentes. En este sentido, las entidades deberían implementar mecanismos para el monitoreo continuo de sus sistemas TIC. En concreto, estos mecanismos deben ser capaces de detectar anomalías que puedan significar violaciones de seguridad o interrupciones operativas. Para lograr esto, se necesitan herramientas de monitoreo avanzadas, ya que brindan visibilidad profunda y en tiempo real de las actividades de la red</w:t>
+        <w:t>(</w:t>
+      </w:r>
+      <w:r>
+        <w:t>DORA</w:t>
+      </w:r>
+      <w:r>
+        <w:t>)</w:t>
       </w:r>
       <w:r>
         <w:t>.</w:t>
+      </w:r>
+    </w:p>
+    <w:p/>
+    <w:p>
+      <w:pPr>
+        <w:ind w:left="720" w:firstLine="0"/>
+      </w:pPr>
+      <w:r>
+        <w:t>En consecuencia, ha ganado importancia el impacto potencial de los incidentes de TIC en la estabilidad financiera y la integridad del mercado. A continuación, se muestran términos clave relevantes para DORA:</w:t>
+      </w:r>
+    </w:p>
+    <w:p/>
+    <w:p>
+      <w:pPr>
+        <w:pStyle w:val="Prrafodelista"/>
+        <w:numPr>
+          <w:ilvl w:val="0"/>
+          <w:numId w:val="5"/>
+        </w:numPr>
+      </w:pPr>
+      <w:r>
+        <w:rPr>
+          <w:b/>
+          <w:bCs/>
+        </w:rPr>
+        <w:t>Activo TIC</w:t>
+      </w:r>
+      <w:r>
+        <w:t>: Software o hardware en la red y sistemas de información utilizados por una entidad educativa.</w:t>
+      </w:r>
+    </w:p>
+    <w:p>
+      <w:pPr>
+        <w:pStyle w:val="Prrafodelista"/>
+        <w:numPr>
+          <w:ilvl w:val="0"/>
+          <w:numId w:val="5"/>
+        </w:numPr>
+      </w:pPr>
+      <w:r>
+        <w:rPr>
+          <w:b/>
+          <w:bCs/>
+        </w:rPr>
+        <w:t>Amenaza cibernética</w:t>
+      </w:r>
+      <w:r>
+        <w:t>: Cualquier circunstancia o evento que pueda dañar, interrumpir o impactar negativamente la red y los sistemas de información.</w:t>
+      </w:r>
+    </w:p>
+    <w:p>
+      <w:pPr>
+        <w:pStyle w:val="Prrafodelista"/>
+        <w:numPr>
+          <w:ilvl w:val="0"/>
+          <w:numId w:val="5"/>
+        </w:numPr>
+      </w:pPr>
+      <w:r>
+        <w:rPr>
+          <w:b/>
+          <w:bCs/>
+        </w:rPr>
+        <w:t>Vulnerabilidad</w:t>
+      </w:r>
+      <w:r>
+        <w:t>: Una debilidad o defecto que puede ser explotado.</w:t>
+      </w:r>
+    </w:p>
+    <w:p>
+      <w:pPr>
+        <w:pStyle w:val="Prrafodelista"/>
+        <w:numPr>
+          <w:ilvl w:val="0"/>
+          <w:numId w:val="5"/>
+        </w:numPr>
+      </w:pPr>
+      <w:r>
+        <w:rPr>
+          <w:b/>
+          <w:bCs/>
+        </w:rPr>
+        <w:lastRenderedPageBreak/>
+        <w:t>Pruebas de resiliencia operativa digital</w:t>
+      </w:r>
+      <w:r>
+        <w:t>: Pruebas periódicas de los sistemas y el personal de TIC para descubrir y abordar vulnerabilidades, incluidas pruebas básicas y avanzadas como TLPT.</w:t>
       </w:r>
       <w:sdt>
         <w:sdtPr>
-          <w:id w:val="990292571"/>
+          <w:id w:val="-1696541517"/>
           <w:citation/>
         </w:sdtPr>
+        <w:sdtEndPr/>
         <w:sdtContent>
           <w:r>
             <w:fldChar w:fldCharType="begin"/>
@@ -2542,6 +2609,236 @@
     </w:p>
     <w:p>
       <w:pPr>
+        <w:pStyle w:val="Prrafodelista"/>
+        <w:ind w:left="1440" w:firstLine="0"/>
+      </w:pPr>
+    </w:p>
+    <w:p>
+      <w:pPr>
+        <w:pStyle w:val="Ttulo3"/>
+        <w:rPr>
+          <w:b w:val="0"/>
+        </w:rPr>
+      </w:pPr>
+      <w:bookmarkStart w:id="18" w:name="_heading=h.1ksv4uv" w:colFirst="0" w:colLast="0"/>
+      <w:bookmarkEnd w:id="18"/>
+      <w:r>
+        <w:t>1.3 Gestión</w:t>
+      </w:r>
+      <w:r>
+        <w:t xml:space="preserve"> de</w:t>
+      </w:r>
+      <w:r>
+        <w:t xml:space="preserve"> </w:t>
+      </w:r>
+      <w:r>
+        <w:t>Incidencias</w:t>
+      </w:r>
+    </w:p>
+    <w:p>
+      <w:r>
+        <w:t>En primer lugar, la gestión eficaz de incidentes comienza con la detección oportuna de incidentes. En este sentido, las entidades deberían implementar mecanismos para el monitoreo continuo de sus sistemas TIC. En concreto, estos mecanismos deben ser capaces de detectar anomalías que puedan significar violaciones de seguridad o interrupciones operativas. Para lograr esto, se necesitan herramientas de monitoreo avanzadas, ya que brindan visibilidad profunda y en tiempo real de las actividades de la red</w:t>
+      </w:r>
+      <w:r>
+        <w:t>.</w:t>
+      </w:r>
+      <w:sdt>
+        <w:sdtPr>
+          <w:id w:val="990292571"/>
+          <w:citation/>
+        </w:sdtPr>
+        <w:sdtEndPr/>
+        <w:sdtContent>
+          <w:r>
+            <w:fldChar w:fldCharType="begin"/>
+          </w:r>
+          <w:r>
+            <w:rPr>
+              <w:lang w:val="es-ES"/>
+            </w:rPr>
+            <w:instrText xml:space="preserve"> CITATION Seg24 \l 3082 </w:instrText>
+          </w:r>
+          <w:r>
+            <w:fldChar w:fldCharType="separate"/>
+          </w:r>
+          <w:r>
+            <w:rPr>
+              <w:noProof/>
+              <w:lang w:val="es-ES"/>
+            </w:rPr>
+            <w:t xml:space="preserve"> (Seguridad Xygeni, 2024)</w:t>
+          </w:r>
+          <w:r>
+            <w:fldChar w:fldCharType="end"/>
+          </w:r>
+        </w:sdtContent>
+      </w:sdt>
+    </w:p>
+    <w:p/>
+    <w:p>
+      <w:pPr>
+        <w:pStyle w:val="Ttulo3"/>
+      </w:pPr>
+      <w:r>
+        <w:t xml:space="preserve">1.4 </w:t>
+      </w:r>
+      <w:r>
+        <w:t xml:space="preserve">¿Cómo </w:t>
+      </w:r>
+      <w:r>
+        <w:t>F</w:t>
+      </w:r>
+      <w:r>
+        <w:t xml:space="preserve">unciona un </w:t>
+      </w:r>
+      <w:r>
+        <w:t>S</w:t>
+      </w:r>
+      <w:r>
+        <w:t xml:space="preserve">istema de </w:t>
+      </w:r>
+      <w:r>
+        <w:t>G</w:t>
+      </w:r>
+      <w:r>
+        <w:t xml:space="preserve">estión de </w:t>
+      </w:r>
+      <w:r>
+        <w:t>I</w:t>
+      </w:r>
+      <w:r>
+        <w:t>ncidentes?</w:t>
+      </w:r>
+    </w:p>
+    <w:p>
+      <w:r>
+        <w:t>Estas son las funciones del sistema:</w:t>
+      </w:r>
+    </w:p>
+    <w:p/>
+    <w:p>
+      <w:pPr>
+        <w:pStyle w:val="Prrafodelista"/>
+        <w:numPr>
+          <w:ilvl w:val="0"/>
+          <w:numId w:val="7"/>
+        </w:numPr>
+      </w:pPr>
+      <w:r>
+        <w:t>Registro de incidentes.</w:t>
+      </w:r>
+    </w:p>
+    <w:p>
+      <w:pPr>
+        <w:pStyle w:val="Prrafodelista"/>
+        <w:numPr>
+          <w:ilvl w:val="0"/>
+          <w:numId w:val="7"/>
+        </w:numPr>
+      </w:pPr>
+      <w:r>
+        <w:t>Clasificación dependiendo de la urgencia e impacto.</w:t>
+      </w:r>
+    </w:p>
+    <w:p>
+      <w:pPr>
+        <w:pStyle w:val="Prrafodelista"/>
+        <w:numPr>
+          <w:ilvl w:val="0"/>
+          <w:numId w:val="7"/>
+        </w:numPr>
+      </w:pPr>
+      <w:r>
+        <w:t>Asignación del personal apropiado para responder a un incidente.</w:t>
+      </w:r>
+    </w:p>
+    <w:p>
+      <w:pPr>
+        <w:pStyle w:val="Prrafodelista"/>
+        <w:numPr>
+          <w:ilvl w:val="0"/>
+          <w:numId w:val="7"/>
+        </w:numPr>
+      </w:pPr>
+      <w:r>
+        <w:t>Administración del incidente durante la resolución y reporte del mismo.</w:t>
+      </w:r>
+    </w:p>
+    <w:p>
+      <w:pPr>
+        <w:pStyle w:val="Prrafodelista"/>
+        <w:ind w:left="1440" w:firstLine="0"/>
+      </w:pPr>
+    </w:p>
+    <w:p>
+      <w:r>
+        <w:t xml:space="preserve">Los incidentes pueden ser notificados de diferentes maneras. Por ejemplo, los usuarios finales pueden reportarlos a través de un portal de auto servicio llenando una forma sobre la naturaleza del problema. El reporte de incidentes puede ser una opción en el catálogo de </w:t>
+      </w:r>
+      <w:r>
+        <w:lastRenderedPageBreak/>
+        <w:t>servicios de TI</w:t>
+      </w:r>
+      <w:r>
+        <w:t>,</w:t>
+      </w:r>
+      <w:r>
+        <w:t xml:space="preserve"> si no, estos pueden ser canalizados por correo electrónico dependiendo de la disposición del Service Desk.</w:t>
+      </w:r>
+    </w:p>
+    <w:p/>
+    <w:p>
+      <w:r>
+        <w:t>Generalmente, las formas de incidentes tienen campos vacíos para categorías y subcategorías para que puedan ser clasificados apropiadamente por el personal indicado. Los menús desplegables hacen la tarea más sencilla para el usuario. Las categorías pueden ser usadas para crear notificaciones y asignaciones automáticas. La tecnología moderna sugerirá categorías y subcategorías basadas en la recolección de datos de acuerdo al historial de tickets y las palabras clave. Esto ayudará a asegurar la exactitud acelerando el proceso de resolución.</w:t>
+      </w:r>
+    </w:p>
+    <w:p/>
+    <w:p>
+      <w:r>
+        <w:t>Si el incidente tuviera la palabra “hardware”, este sería asignado de manera automática al personal especializado en hardware.</w:t>
+      </w:r>
+      <w:sdt>
+        <w:sdtPr>
+          <w:id w:val="2105148523"/>
+          <w:citation/>
+        </w:sdtPr>
+        <w:sdtContent>
+          <w:r>
+            <w:fldChar w:fldCharType="begin"/>
+          </w:r>
+          <w:r>
+            <w:rPr>
+              <w:lang w:val="es-ES"/>
+            </w:rPr>
+            <w:instrText xml:space="preserve"> CITATION Die18 \l 3082 </w:instrText>
+          </w:r>
+          <w:r>
+            <w:fldChar w:fldCharType="separate"/>
+          </w:r>
+          <w:r>
+            <w:rPr>
+              <w:noProof/>
+              <w:lang w:val="es-ES"/>
+            </w:rPr>
+            <w:t xml:space="preserve"> (Maldonado, 2018)</w:t>
+          </w:r>
+          <w:r>
+            <w:fldChar w:fldCharType="end"/>
+          </w:r>
+        </w:sdtContent>
+      </w:sdt>
+    </w:p>
+    <w:p>
+      <w:pPr>
+        <w:tabs>
+          <w:tab w:val="left" w:pos="6090"/>
+        </w:tabs>
+      </w:pPr>
+      <w:r>
+        <w:tab/>
+      </w:r>
+    </w:p>
+    <w:p>
+      <w:pPr>
         <w:pStyle w:val="Ttulo3"/>
         <w:rPr>
           <w:b w:val="0"/>
@@ -2550,45 +2847,132 @@
       <w:bookmarkStart w:id="19" w:name="_heading=h.44sinio" w:colFirst="0" w:colLast="0"/>
       <w:bookmarkEnd w:id="19"/>
       <w:r>
+        <w:t>1.</w:t>
+      </w:r>
+      <w:r>
+        <w:t>5</w:t>
+      </w:r>
+      <w:r>
+        <w:t xml:space="preserve"> Beneficios de los Sistemas de Gestión</w:t>
+      </w:r>
+      <w:r>
+        <w:t xml:space="preserve"> de Incidencias</w:t>
+      </w:r>
+      <w:r>
+        <w:t xml:space="preserve"> Digital</w:t>
+      </w:r>
+    </w:p>
+    <w:p>
+      <w:r>
+        <w:t>La gestión de incidentes se trata de tomar el control de los problemas que tienen que ver con la administración de servicios de TI. Una que sea exitosa puede prevenir que este tipo de fallas interrumpan los procesos de negocios más de lo necesario o que impacten otros servicios</w:t>
+      </w:r>
+      <w:r>
+        <w:t>.</w:t>
+      </w:r>
+    </w:p>
+    <w:p/>
+    <w:p>
+      <w:r>
+        <w:t>Estas son las formas en que un sistema como este beneficia a una organización:</w:t>
+      </w:r>
+    </w:p>
+    <w:p/>
+    <w:p>
+      <w:pPr>
+        <w:pStyle w:val="Prrafodelista"/>
+        <w:numPr>
+          <w:ilvl w:val="0"/>
+          <w:numId w:val="6"/>
+        </w:numPr>
+      </w:pPr>
+      <w:r>
+        <w:t>Mantenimiento de más niveles de servicio continuos.</w:t>
+      </w:r>
+    </w:p>
+    <w:p>
+      <w:pPr>
+        <w:pStyle w:val="Prrafodelista"/>
+        <w:numPr>
+          <w:ilvl w:val="0"/>
+          <w:numId w:val="6"/>
+        </w:numPr>
+      </w:pPr>
+      <w:r>
+        <w:t>Cumplir con los requerimientos de disponibilidad de los servicios de TI.</w:t>
+      </w:r>
+    </w:p>
+    <w:p>
+      <w:pPr>
+        <w:pStyle w:val="Prrafodelista"/>
+        <w:numPr>
+          <w:ilvl w:val="0"/>
+          <w:numId w:val="6"/>
+        </w:numPr>
+      </w:pPr>
+      <w:r>
+        <w:t>Mayor eficiencia y productividad a través de toda la empresa.</w:t>
+      </w:r>
+    </w:p>
+    <w:p>
+      <w:pPr>
+        <w:pStyle w:val="Prrafodelista"/>
+        <w:numPr>
+          <w:ilvl w:val="0"/>
+          <w:numId w:val="6"/>
+        </w:numPr>
+      </w:pPr>
+      <w:r>
         <w:lastRenderedPageBreak/>
-        <w:t>1.4 Beneficios de los Sistemas de Gestión</w:t>
-      </w:r>
-      <w:r>
-        <w:t xml:space="preserve"> de Incidencias</w:t>
-      </w:r>
-      <w:r>
-        <w:t xml:space="preserve"> Digital</w:t>
-      </w:r>
-    </w:p>
-    <w:p>
-      <w:r>
-        <w:t>Los sistemas de gestión documental digital, también conocidos como DMS (</w:t>
-      </w:r>
-      <w:proofErr w:type="spellStart"/>
-      <w:r>
-        <w:t>Document</w:t>
-      </w:r>
-      <w:proofErr w:type="spellEnd"/>
-      <w:r>
-        <w:t xml:space="preserve"> Management </w:t>
-      </w:r>
-      <w:proofErr w:type="spellStart"/>
-      <w:r>
-        <w:t>Systems</w:t>
-      </w:r>
-      <w:proofErr w:type="spellEnd"/>
-      <w:r>
-        <w:t>), ofrecen múltiples beneficios, como la optimización de los tiempos de búsqueda, el acceso remoto a la información y la protección de datos sensibles.</w:t>
-      </w:r>
-    </w:p>
-    <w:p>
-      <w:pPr>
-        <w:spacing w:after="160" w:line="259" w:lineRule="auto"/>
-        <w:ind w:firstLine="0"/>
-      </w:pPr>
-      <w:r>
-        <w:br w:type="page"/>
-      </w:r>
+        <w:t>Mejorar la satisfacción de los usuarios finales.</w:t>
+      </w:r>
+    </w:p>
+    <w:p>
+      <w:pPr>
+        <w:pStyle w:val="Prrafodelista"/>
+        <w:numPr>
+          <w:ilvl w:val="0"/>
+          <w:numId w:val="6"/>
+        </w:numPr>
+      </w:pPr>
+      <w:r>
+        <w:t>Documentación del valor de la administración de los servicios de TI para la compañía.</w:t>
+      </w:r>
+      <w:sdt>
+        <w:sdtPr>
+          <w:id w:val="1295247936"/>
+          <w:citation/>
+        </w:sdtPr>
+        <w:sdtContent>
+          <w:r>
+            <w:fldChar w:fldCharType="begin"/>
+          </w:r>
+          <w:r>
+            <w:rPr>
+              <w:lang w:val="es-ES"/>
+            </w:rPr>
+            <w:instrText xml:space="preserve"> CITATION Die18 \l 3082 </w:instrText>
+          </w:r>
+          <w:r>
+            <w:fldChar w:fldCharType="separate"/>
+          </w:r>
+          <w:r>
+            <w:rPr>
+              <w:noProof/>
+              <w:lang w:val="es-ES"/>
+            </w:rPr>
+            <w:t xml:space="preserve"> (Maldonado, 2018)</w:t>
+          </w:r>
+          <w:r>
+            <w:fldChar w:fldCharType="end"/>
+          </w:r>
+        </w:sdtContent>
+      </w:sdt>
+    </w:p>
+    <w:p>
+      <w:pPr>
+        <w:pStyle w:val="Prrafodelista"/>
+        <w:ind w:left="1440" w:firstLine="0"/>
+      </w:pPr>
     </w:p>
     <w:p>
       <w:pPr>
@@ -2600,7 +2984,6 @@
       <w:bookmarkStart w:id="20" w:name="_heading=h.2jxsxqh" w:colFirst="0" w:colLast="0"/>
       <w:bookmarkEnd w:id="20"/>
       <w:r>
-        <w:lastRenderedPageBreak/>
         <w:t>1.5 Transformación Digital en Instituciones Académicas</w:t>
       </w:r>
     </w:p>
@@ -2609,6 +2992,7 @@
         <w:t>La transformación digital es el proceso mediante el cual una organización adopta nuevas tecnologías para mejorar su rendimiento y optimizar sus procesos. En el contexto de las instituciones de educación superior, la digitalización de documentos y la implementación de sistemas de gestión digital se enmarcan en una tendencia global de modernización.</w:t>
       </w:r>
     </w:p>
+    <w:p/>
     <w:p>
       <w:pPr>
         <w:pStyle w:val="Ttulo3"/>
@@ -2624,7 +3008,13 @@
     </w:p>
     <w:p>
       <w:r>
-        <w:t>Estas experiencias muestran que la digitalización facilita la administración de información, reduce costos operativos y mejora los tiempos de respuesta en los servicios. Analizar casos de estudio o investigaciones previas sobre digitalización en entornos educativos permitirá adaptar y diseñar el sistema propuesto para la UTELVT tomando en cuenta las mejores prácticas.</w:t>
+        <w:t>Estas experiencias muestran que la digitalización facilita la administración de información, reduce costos operativos y mejora los tiempos de respuesta en los servicios. Analizar casos de estudio o investigaciones previas sobre digitalización en entornos educativos permitirá adaptar y diseñar el sistema propuesto para la UTLVT</w:t>
+      </w:r>
+      <w:r>
+        <w:t>E</w:t>
+      </w:r>
+      <w:r>
+        <w:t xml:space="preserve"> tomando en cuenta las mejores prácticas.</w:t>
       </w:r>
     </w:p>
     <w:p>
@@ -2667,7 +3057,11 @@
     </w:p>
     <w:p>
       <w:r>
-        <w:t>Este capítulo describe los métodos y procedimientos que se utilizarán para llevar a cabo la investigación sobre la distribución y optimización de la infraestructura de red en la UTLVTE. Se detallan el diseño de la investigación, los instrumentos de recolección de datos, el procedimiento de análisis y los criterios de validación.</w:t>
+        <w:t xml:space="preserve">Este capítulo describe los métodos y procedimientos que se utilizarán para llevar a cabo la investigación sobre la distribución y optimización de la infraestructura de red en la UTLVTE. </w:t>
+      </w:r>
+      <w:r>
+        <w:lastRenderedPageBreak/>
+        <w:t>Se detallan el diseño de la investigación, los instrumentos de recolección de datos, el procedimiento de análisis y los criterios de validación.</w:t>
       </w:r>
     </w:p>
     <w:p>
@@ -2682,11 +3076,7 @@
     </w:p>
     <w:p>
       <w:r>
-        <w:t xml:space="preserve">El presente proyecto es de tipo descriptivo y experimental. El objetivo principal es describir el proceso actual de gestión de documentos en la UTELVT y luego implementar un </w:t>
-      </w:r>
-      <w:r>
-        <w:lastRenderedPageBreak/>
-        <w:t>sistema de digitalización para mejorar dicho proceso. Se realizarán pruebas piloto del sistema desarrollado para evaluar su efectividad y hacer ajustes necesarios.</w:t>
+        <w:t>El presente proyecto es de tipo descriptivo y experimental. El objetivo principal es describir el proceso actual de gestión de documentos en la UTELVT y luego implementar un sistema de digitalización para mejorar dicho proceso. Se realizarán pruebas piloto del sistema desarrollado para evaluar su efectividad y hacer ajustes necesarios.</w:t>
       </w:r>
     </w:p>
     <w:p>
@@ -3161,23 +3551,7 @@
           <w:rFonts w:eastAsia="Times New Roman" w:cs="Times New Roman"/>
           <w:color w:val="000000"/>
         </w:rPr>
-        <w:t xml:space="preserve">La población en la cual se enfocó esta investigación estuvo conformada por los estudiantes del curso "9no B de </w:t>
-      </w:r>
-      <w:proofErr w:type="spellStart"/>
-      <w:r>
-        <w:rPr>
-          <w:rFonts w:eastAsia="Times New Roman" w:cs="Times New Roman"/>
-          <w:color w:val="000000"/>
-        </w:rPr>
-        <w:t>TIC's</w:t>
-      </w:r>
-      <w:proofErr w:type="spellEnd"/>
-      <w:r>
-        <w:rPr>
-          <w:rFonts w:eastAsia="Times New Roman" w:cs="Times New Roman"/>
-          <w:color w:val="000000"/>
-        </w:rPr>
-        <w:t>" de la carrera de Tecnología de la Información en la Facultad de Ciencias e Ingeniería (FACI) de la Universidad Técnica Luis Vargas Torres (UTELVT). Estos estudiantes forman el grupo total que podría haber participado en la investigación.</w:t>
+        <w:t>La población en la cual se enfocó esta investigación estuvo conformada por los estudiantes del curso "9no B de TIC's" de la carrera de Tecnología de la Información en la Facultad de Ciencias e Ingeniería (FACI) de la Universidad Técnica Luis Vargas Torres (UTELVT). Estos estudiantes forman el grupo total que podría haber participado en la investigación.</w:t>
       </w:r>
     </w:p>
     <w:p>
@@ -3280,29 +3654,13 @@
     </w:p>
     <w:p>
       <w:r>
-        <w:t xml:space="preserve">Se realizo con una misma técnica una encuesta para estudiantes del curso “9no B de </w:t>
-      </w:r>
-      <w:proofErr w:type="spellStart"/>
-      <w:r>
-        <w:t>Tic´s</w:t>
-      </w:r>
-      <w:proofErr w:type="spellEnd"/>
-      <w:r>
-        <w:t xml:space="preserve">”, y este procedimiento arrojo los siguientes resultados: </w:t>
+        <w:t xml:space="preserve">Se realizo con una misma técnica una encuesta para estudiantes del curso “9no B de Tic´s”, y este procedimiento arrojo los siguientes resultados: </w:t>
       </w:r>
     </w:p>
     <w:p/>
     <w:p>
       <w:r>
-        <w:t xml:space="preserve">Pregunta realizada a los estudiantes del “9no B de </w:t>
-      </w:r>
-      <w:proofErr w:type="spellStart"/>
-      <w:r>
-        <w:t>Tic´s</w:t>
-      </w:r>
-      <w:proofErr w:type="spellEnd"/>
-      <w:r>
-        <w:t>”, muestra tomada de 5 estudiantes</w:t>
+        <w:t>Pregunta realizada a los estudiantes del “9no B de Tic´s”, muestra tomada de 5 estudiantes</w:t>
       </w:r>
     </w:p>
     <w:p/>
@@ -3988,23 +4346,7 @@
           <w:rFonts w:eastAsia="Times New Roman" w:cs="Times New Roman"/>
           <w:color w:val="000000"/>
         </w:rPr>
-        <w:t xml:space="preserve">La encuesta realizada a los estudiantes del curso "9no B de </w:t>
-      </w:r>
-      <w:proofErr w:type="spellStart"/>
-      <w:r>
-        <w:rPr>
-          <w:rFonts w:eastAsia="Times New Roman" w:cs="Times New Roman"/>
-          <w:color w:val="000000"/>
-        </w:rPr>
-        <w:t>TIC's</w:t>
-      </w:r>
-      <w:proofErr w:type="spellEnd"/>
-      <w:r>
-        <w:rPr>
-          <w:rFonts w:eastAsia="Times New Roman" w:cs="Times New Roman"/>
-          <w:color w:val="000000"/>
-        </w:rPr>
-        <w:t>" refleja una clara necesidad de mejorar el proceso de gestión de documentos de titulación. La mayoría de los estudiantes considera que la digitalización de estos documentos podría agilizar el proceso, reducir los tiempos de espera y mejorar la accesibilidad a los mismos, lo que resultaría en una experiencia más eficiente para los estudiantes y el personal administrativo.</w:t>
+        <w:t>La encuesta realizada a los estudiantes del curso "9no B de TIC's" refleja una clara necesidad de mejorar el proceso de gestión de documentos de titulación. La mayoría de los estudiantes considera que la digitalización de estos documentos podría agilizar el proceso, reducir los tiempos de espera y mejorar la accesibilidad a los mismos, lo que resultaría en una experiencia más eficiente para los estudiantes y el personal administrativo.</w:t>
       </w:r>
     </w:p>
     <w:p>
@@ -4117,101 +4459,12 @@
           <w:color w:val="000000"/>
         </w:rPr>
       </w:pPr>
-      <w:proofErr w:type="spellStart"/>
-      <w:r>
-        <w:rPr>
-          <w:rFonts w:eastAsia="Times New Roman" w:cs="Times New Roman"/>
-          <w:color w:val="000000"/>
-        </w:rPr>
-        <w:t>Alavi</w:t>
-      </w:r>
-      <w:proofErr w:type="spellEnd"/>
-      <w:r>
-        <w:rPr>
-          <w:rFonts w:eastAsia="Times New Roman" w:cs="Times New Roman"/>
-          <w:color w:val="000000"/>
-        </w:rPr>
-        <w:t xml:space="preserve">, M. &amp;. (2001). </w:t>
-      </w:r>
-      <w:proofErr w:type="spellStart"/>
-      <w:r>
-        <w:rPr>
-          <w:rFonts w:eastAsia="Times New Roman" w:cs="Times New Roman"/>
-          <w:color w:val="000000"/>
-        </w:rPr>
-        <w:t>Knowledge</w:t>
-      </w:r>
-      <w:proofErr w:type="spellEnd"/>
-      <w:r>
-        <w:rPr>
-          <w:rFonts w:eastAsia="Times New Roman" w:cs="Times New Roman"/>
-          <w:color w:val="000000"/>
-        </w:rPr>
-        <w:t xml:space="preserve"> </w:t>
-      </w:r>
-      <w:proofErr w:type="spellStart"/>
-      <w:r>
-        <w:rPr>
-          <w:rFonts w:eastAsia="Times New Roman" w:cs="Times New Roman"/>
-          <w:color w:val="000000"/>
-        </w:rPr>
-        <w:t>management</w:t>
-      </w:r>
-      <w:proofErr w:type="spellEnd"/>
-      <w:r>
-        <w:rPr>
-          <w:rFonts w:eastAsia="Times New Roman" w:cs="Times New Roman"/>
-          <w:color w:val="000000"/>
-        </w:rPr>
-        <w:t xml:space="preserve"> and </w:t>
-      </w:r>
-      <w:proofErr w:type="spellStart"/>
-      <w:r>
-        <w:rPr>
-          <w:rFonts w:eastAsia="Times New Roman" w:cs="Times New Roman"/>
-          <w:color w:val="000000"/>
-        </w:rPr>
-        <w:t>knowledge</w:t>
-      </w:r>
-      <w:proofErr w:type="spellEnd"/>
-      <w:r>
-        <w:rPr>
-          <w:rFonts w:eastAsia="Times New Roman" w:cs="Times New Roman"/>
-          <w:color w:val="000000"/>
-        </w:rPr>
-        <w:t xml:space="preserve"> </w:t>
-      </w:r>
-      <w:proofErr w:type="spellStart"/>
-      <w:r>
-        <w:rPr>
-          <w:rFonts w:eastAsia="Times New Roman" w:cs="Times New Roman"/>
-          <w:color w:val="000000"/>
-        </w:rPr>
-        <w:t>management</w:t>
-      </w:r>
-      <w:proofErr w:type="spellEnd"/>
-      <w:r>
-        <w:rPr>
-          <w:rFonts w:eastAsia="Times New Roman" w:cs="Times New Roman"/>
-          <w:color w:val="000000"/>
-        </w:rPr>
-        <w:t xml:space="preserve"> </w:t>
-      </w:r>
-      <w:proofErr w:type="spellStart"/>
-      <w:r>
-        <w:rPr>
-          <w:rFonts w:eastAsia="Times New Roman" w:cs="Times New Roman"/>
-          <w:color w:val="000000"/>
-        </w:rPr>
-        <w:t>systems</w:t>
-      </w:r>
-      <w:proofErr w:type="spellEnd"/>
-      <w:r>
-        <w:rPr>
-          <w:rFonts w:eastAsia="Times New Roman" w:cs="Times New Roman"/>
-          <w:color w:val="000000"/>
-        </w:rPr>
-        <w:t xml:space="preserve">... </w:t>
+      <w:r>
+        <w:rPr>
+          <w:rFonts w:eastAsia="Times New Roman" w:cs="Times New Roman"/>
+          <w:color w:val="000000"/>
+        </w:rPr>
+        <w:t xml:space="preserve">Alavi, M. &amp;. (2001). Knowledge management and knowledge management systems... </w:t>
       </w:r>
       <w:r>
         <w:rPr>
@@ -4219,18 +4472,8 @@
           <w:i/>
           <w:color w:val="000000"/>
         </w:rPr>
-        <w:t xml:space="preserve">MIS </w:t>
-      </w:r>
-      <w:proofErr w:type="spellStart"/>
-      <w:r>
-        <w:rPr>
-          <w:rFonts w:eastAsia="Times New Roman" w:cs="Times New Roman"/>
-          <w:i/>
-          <w:color w:val="000000"/>
-        </w:rPr>
-        <w:t>Quarterly</w:t>
-      </w:r>
-      <w:proofErr w:type="spellEnd"/>
+        <w:t>MIS Quarterly</w:t>
+      </w:r>
       <w:r>
         <w:rPr>
           <w:rFonts w:eastAsia="Times New Roman" w:cs="Times New Roman"/>
@@ -4254,150 +4497,21 @@
           <w:color w:val="000000"/>
         </w:rPr>
       </w:pPr>
-      <w:proofErr w:type="spellStart"/>
-      <w:r>
-        <w:rPr>
-          <w:rFonts w:eastAsia="Times New Roman" w:cs="Times New Roman"/>
-          <w:color w:val="000000"/>
-        </w:rPr>
-        <w:t>Chawla</w:t>
-      </w:r>
-      <w:proofErr w:type="spellEnd"/>
-      <w:r>
-        <w:rPr>
-          <w:rFonts w:eastAsia="Times New Roman" w:cs="Times New Roman"/>
-          <w:color w:val="000000"/>
-        </w:rPr>
-        <w:t xml:space="preserve">, D. &amp;. (2021). </w:t>
-      </w:r>
-      <w:proofErr w:type="spellStart"/>
-      <w:r>
-        <w:rPr>
-          <w:rFonts w:eastAsia="Times New Roman" w:cs="Times New Roman"/>
-          <w:color w:val="000000"/>
-        </w:rPr>
-        <w:t>Digitalization</w:t>
-      </w:r>
-      <w:proofErr w:type="spellEnd"/>
-      <w:r>
-        <w:rPr>
-          <w:rFonts w:eastAsia="Times New Roman" w:cs="Times New Roman"/>
-          <w:color w:val="000000"/>
-        </w:rPr>
-        <w:t xml:space="preserve"> in </w:t>
-      </w:r>
-      <w:proofErr w:type="spellStart"/>
-      <w:r>
-        <w:rPr>
-          <w:rFonts w:eastAsia="Times New Roman" w:cs="Times New Roman"/>
-          <w:color w:val="000000"/>
-        </w:rPr>
-        <w:t>Education</w:t>
-      </w:r>
-      <w:proofErr w:type="spellEnd"/>
-      <w:r>
-        <w:rPr>
-          <w:rFonts w:eastAsia="Times New Roman" w:cs="Times New Roman"/>
-          <w:color w:val="000000"/>
-        </w:rPr>
-        <w:t xml:space="preserve">: </w:t>
-      </w:r>
-      <w:proofErr w:type="spellStart"/>
-      <w:r>
-        <w:rPr>
-          <w:rFonts w:eastAsia="Times New Roman" w:cs="Times New Roman"/>
-          <w:color w:val="000000"/>
-        </w:rPr>
-        <w:t>Benefits</w:t>
-      </w:r>
-      <w:proofErr w:type="spellEnd"/>
-      <w:r>
-        <w:rPr>
-          <w:rFonts w:eastAsia="Times New Roman" w:cs="Times New Roman"/>
-          <w:color w:val="000000"/>
-        </w:rPr>
-        <w:t xml:space="preserve"> and </w:t>
-      </w:r>
-      <w:proofErr w:type="spellStart"/>
-      <w:r>
-        <w:rPr>
-          <w:rFonts w:eastAsia="Times New Roman" w:cs="Times New Roman"/>
-          <w:color w:val="000000"/>
-        </w:rPr>
-        <w:t>Challenges</w:t>
-      </w:r>
-      <w:proofErr w:type="spellEnd"/>
-      <w:r>
-        <w:rPr>
-          <w:rFonts w:eastAsia="Times New Roman" w:cs="Times New Roman"/>
-          <w:color w:val="000000"/>
-        </w:rPr>
-        <w:t xml:space="preserve">. </w:t>
-      </w:r>
-      <w:proofErr w:type="spellStart"/>
+      <w:r>
+        <w:rPr>
+          <w:rFonts w:eastAsia="Times New Roman" w:cs="Times New Roman"/>
+          <w:color w:val="000000"/>
+        </w:rPr>
+        <w:t xml:space="preserve">Chawla, D. &amp;. (2021). Digitalization in Education: Benefits and Challenges. </w:t>
+      </w:r>
       <w:r>
         <w:rPr>
           <w:rFonts w:eastAsia="Times New Roman" w:cs="Times New Roman"/>
           <w:i/>
           <w:color w:val="000000"/>
         </w:rPr>
-        <w:t>Journal</w:t>
-      </w:r>
-      <w:proofErr w:type="spellEnd"/>
-      <w:r>
-        <w:rPr>
-          <w:rFonts w:eastAsia="Times New Roman" w:cs="Times New Roman"/>
-          <w:i/>
-          <w:color w:val="000000"/>
-        </w:rPr>
-        <w:t xml:space="preserve"> </w:t>
-      </w:r>
-      <w:proofErr w:type="spellStart"/>
-      <w:r>
-        <w:rPr>
-          <w:rFonts w:eastAsia="Times New Roman" w:cs="Times New Roman"/>
-          <w:i/>
-          <w:color w:val="000000"/>
-        </w:rPr>
-        <w:t>of</w:t>
-      </w:r>
-      <w:proofErr w:type="spellEnd"/>
-      <w:r>
-        <w:rPr>
-          <w:rFonts w:eastAsia="Times New Roman" w:cs="Times New Roman"/>
-          <w:i/>
-          <w:color w:val="000000"/>
-        </w:rPr>
-        <w:t xml:space="preserve"> </w:t>
-      </w:r>
-      <w:proofErr w:type="spellStart"/>
-      <w:r>
-        <w:rPr>
-          <w:rFonts w:eastAsia="Times New Roman" w:cs="Times New Roman"/>
-          <w:i/>
-          <w:color w:val="000000"/>
-        </w:rPr>
-        <w:t>Education</w:t>
-      </w:r>
-      <w:proofErr w:type="spellEnd"/>
-      <w:r>
-        <w:rPr>
-          <w:rFonts w:eastAsia="Times New Roman" w:cs="Times New Roman"/>
-          <w:i/>
-          <w:color w:val="000000"/>
-        </w:rPr>
-        <w:t xml:space="preserve"> and </w:t>
-      </w:r>
-      <w:proofErr w:type="spellStart"/>
-      <w:r>
-        <w:rPr>
-          <w:rFonts w:eastAsia="Times New Roman" w:cs="Times New Roman"/>
-          <w:i/>
-          <w:color w:val="000000"/>
-        </w:rPr>
-        <w:t>Practice</w:t>
-      </w:r>
-      <w:proofErr w:type="spellEnd"/>
+        <w:t>Journal of Education and Practice</w:t>
+      </w:r>
       <w:r>
         <w:rPr>
           <w:rFonts w:eastAsia="Times New Roman" w:cs="Times New Roman"/>
@@ -4542,70 +4656,14 @@
         </w:rPr>
         <w:t xml:space="preserve">Santos, A. &amp;. (2018). La digitalización de documentos en el sector educativo. </w:t>
       </w:r>
-      <w:proofErr w:type="spellStart"/>
       <w:r>
         <w:rPr>
           <w:rFonts w:eastAsia="Times New Roman" w:cs="Times New Roman"/>
           <w:i/>
           <w:color w:val="000000"/>
         </w:rPr>
-        <w:t>Journal</w:t>
-      </w:r>
-      <w:proofErr w:type="spellEnd"/>
-      <w:r>
-        <w:rPr>
-          <w:rFonts w:eastAsia="Times New Roman" w:cs="Times New Roman"/>
-          <w:i/>
-          <w:color w:val="000000"/>
-        </w:rPr>
-        <w:t xml:space="preserve"> </w:t>
-      </w:r>
-      <w:proofErr w:type="spellStart"/>
-      <w:r>
-        <w:rPr>
-          <w:rFonts w:eastAsia="Times New Roman" w:cs="Times New Roman"/>
-          <w:i/>
-          <w:color w:val="000000"/>
-        </w:rPr>
-        <w:t>of</w:t>
-      </w:r>
-      <w:proofErr w:type="spellEnd"/>
-      <w:r>
-        <w:rPr>
-          <w:rFonts w:eastAsia="Times New Roman" w:cs="Times New Roman"/>
-          <w:i/>
-          <w:color w:val="000000"/>
-        </w:rPr>
-        <w:t xml:space="preserve"> </w:t>
-      </w:r>
-      <w:proofErr w:type="spellStart"/>
-      <w:r>
-        <w:rPr>
-          <w:rFonts w:eastAsia="Times New Roman" w:cs="Times New Roman"/>
-          <w:i/>
-          <w:color w:val="000000"/>
-        </w:rPr>
-        <w:t>Educational</w:t>
-      </w:r>
-      <w:proofErr w:type="spellEnd"/>
-      <w:r>
-        <w:rPr>
-          <w:rFonts w:eastAsia="Times New Roman" w:cs="Times New Roman"/>
-          <w:i/>
-          <w:color w:val="000000"/>
-        </w:rPr>
-        <w:t xml:space="preserve"> </w:t>
-      </w:r>
-      <w:proofErr w:type="spellStart"/>
-      <w:r>
-        <w:rPr>
-          <w:rFonts w:eastAsia="Times New Roman" w:cs="Times New Roman"/>
-          <w:i/>
-          <w:color w:val="000000"/>
-        </w:rPr>
-        <w:t>Administration</w:t>
-      </w:r>
-      <w:proofErr w:type="spellEnd"/>
+        <w:t>Journal of Educational Administration</w:t>
+      </w:r>
       <w:r>
         <w:rPr>
           <w:rFonts w:eastAsia="Times New Roman" w:cs="Times New Roman"/>
@@ -5377,6 +5435,119 @@
     </w:lvl>
   </w:abstractNum>
   <w:abstractNum w:abstractNumId="1" w15:restartNumberingAfterBreak="0">
+    <w:nsid w:val="0A4D5E9C"/>
+    <w:multiLevelType w:val="hybridMultilevel"/>
+    <w:tmpl w:val="8222CCF2"/>
+    <w:lvl w:ilvl="0" w:tplc="300A0001">
+      <w:start w:val="1"/>
+      <w:numFmt w:val="bullet"/>
+      <w:lvlText w:val=""/>
+      <w:lvlJc w:val="left"/>
+      <w:pPr>
+        <w:ind w:left="1440" w:hanging="360"/>
+      </w:pPr>
+      <w:rPr>
+        <w:rFonts w:ascii="Symbol" w:hAnsi="Symbol" w:hint="default"/>
+      </w:rPr>
+    </w:lvl>
+    <w:lvl w:ilvl="1" w:tplc="300A0003" w:tentative="1">
+      <w:start w:val="1"/>
+      <w:numFmt w:val="bullet"/>
+      <w:lvlText w:val="o"/>
+      <w:lvlJc w:val="left"/>
+      <w:pPr>
+        <w:ind w:left="2160" w:hanging="360"/>
+      </w:pPr>
+      <w:rPr>
+        <w:rFonts w:ascii="Courier New" w:hAnsi="Courier New" w:cs="Courier New" w:hint="default"/>
+      </w:rPr>
+    </w:lvl>
+    <w:lvl w:ilvl="2" w:tplc="300A0005" w:tentative="1">
+      <w:start w:val="1"/>
+      <w:numFmt w:val="bullet"/>
+      <w:lvlText w:val=""/>
+      <w:lvlJc w:val="left"/>
+      <w:pPr>
+        <w:ind w:left="2880" w:hanging="360"/>
+      </w:pPr>
+      <w:rPr>
+        <w:rFonts w:ascii="Wingdings" w:hAnsi="Wingdings" w:hint="default"/>
+      </w:rPr>
+    </w:lvl>
+    <w:lvl w:ilvl="3" w:tplc="300A0001" w:tentative="1">
+      <w:start w:val="1"/>
+      <w:numFmt w:val="bullet"/>
+      <w:lvlText w:val=""/>
+      <w:lvlJc w:val="left"/>
+      <w:pPr>
+        <w:ind w:left="3600" w:hanging="360"/>
+      </w:pPr>
+      <w:rPr>
+        <w:rFonts w:ascii="Symbol" w:hAnsi="Symbol" w:hint="default"/>
+      </w:rPr>
+    </w:lvl>
+    <w:lvl w:ilvl="4" w:tplc="300A0003" w:tentative="1">
+      <w:start w:val="1"/>
+      <w:numFmt w:val="bullet"/>
+      <w:lvlText w:val="o"/>
+      <w:lvlJc w:val="left"/>
+      <w:pPr>
+        <w:ind w:left="4320" w:hanging="360"/>
+      </w:pPr>
+      <w:rPr>
+        <w:rFonts w:ascii="Courier New" w:hAnsi="Courier New" w:cs="Courier New" w:hint="default"/>
+      </w:rPr>
+    </w:lvl>
+    <w:lvl w:ilvl="5" w:tplc="300A0005" w:tentative="1">
+      <w:start w:val="1"/>
+      <w:numFmt w:val="bullet"/>
+      <w:lvlText w:val=""/>
+      <w:lvlJc w:val="left"/>
+      <w:pPr>
+        <w:ind w:left="5040" w:hanging="360"/>
+      </w:pPr>
+      <w:rPr>
+        <w:rFonts w:ascii="Wingdings" w:hAnsi="Wingdings" w:hint="default"/>
+      </w:rPr>
+    </w:lvl>
+    <w:lvl w:ilvl="6" w:tplc="300A0001" w:tentative="1">
+      <w:start w:val="1"/>
+      <w:numFmt w:val="bullet"/>
+      <w:lvlText w:val=""/>
+      <w:lvlJc w:val="left"/>
+      <w:pPr>
+        <w:ind w:left="5760" w:hanging="360"/>
+      </w:pPr>
+      <w:rPr>
+        <w:rFonts w:ascii="Symbol" w:hAnsi="Symbol" w:hint="default"/>
+      </w:rPr>
+    </w:lvl>
+    <w:lvl w:ilvl="7" w:tplc="300A0003" w:tentative="1">
+      <w:start w:val="1"/>
+      <w:numFmt w:val="bullet"/>
+      <w:lvlText w:val="o"/>
+      <w:lvlJc w:val="left"/>
+      <w:pPr>
+        <w:ind w:left="6480" w:hanging="360"/>
+      </w:pPr>
+      <w:rPr>
+        <w:rFonts w:ascii="Courier New" w:hAnsi="Courier New" w:cs="Courier New" w:hint="default"/>
+      </w:rPr>
+    </w:lvl>
+    <w:lvl w:ilvl="8" w:tplc="300A0005" w:tentative="1">
+      <w:start w:val="1"/>
+      <w:numFmt w:val="bullet"/>
+      <w:lvlText w:val=""/>
+      <w:lvlJc w:val="left"/>
+      <w:pPr>
+        <w:ind w:left="7200" w:hanging="360"/>
+      </w:pPr>
+      <w:rPr>
+        <w:rFonts w:ascii="Wingdings" w:hAnsi="Wingdings" w:hint="default"/>
+      </w:rPr>
+    </w:lvl>
+  </w:abstractNum>
+  <w:abstractNum w:abstractNumId="2" w15:restartNumberingAfterBreak="0">
     <w:nsid w:val="219462D3"/>
     <w:multiLevelType w:val="multilevel"/>
     <w:tmpl w:val="2AAC7B7A"/>
@@ -5489,7 +5660,7 @@
       </w:rPr>
     </w:lvl>
   </w:abstractNum>
-  <w:abstractNum w:abstractNumId="2" w15:restartNumberingAfterBreak="0">
+  <w:abstractNum w:abstractNumId="3" w15:restartNumberingAfterBreak="0">
     <w:nsid w:val="36DF3F64"/>
     <w:multiLevelType w:val="multilevel"/>
     <w:tmpl w:val="20107EAC"/>
@@ -5602,7 +5773,233 @@
       </w:rPr>
     </w:lvl>
   </w:abstractNum>
-  <w:abstractNum w:abstractNumId="3" w15:restartNumberingAfterBreak="0">
+  <w:abstractNum w:abstractNumId="4" w15:restartNumberingAfterBreak="0">
+    <w:nsid w:val="61B06E51"/>
+    <w:multiLevelType w:val="hybridMultilevel"/>
+    <w:tmpl w:val="726AB5CE"/>
+    <w:lvl w:ilvl="0" w:tplc="300A0001">
+      <w:start w:val="1"/>
+      <w:numFmt w:val="bullet"/>
+      <w:lvlText w:val=""/>
+      <w:lvlJc w:val="left"/>
+      <w:pPr>
+        <w:ind w:left="1440" w:hanging="360"/>
+      </w:pPr>
+      <w:rPr>
+        <w:rFonts w:ascii="Symbol" w:hAnsi="Symbol" w:hint="default"/>
+      </w:rPr>
+    </w:lvl>
+    <w:lvl w:ilvl="1" w:tplc="300A0003" w:tentative="1">
+      <w:start w:val="1"/>
+      <w:numFmt w:val="bullet"/>
+      <w:lvlText w:val="o"/>
+      <w:lvlJc w:val="left"/>
+      <w:pPr>
+        <w:ind w:left="2160" w:hanging="360"/>
+      </w:pPr>
+      <w:rPr>
+        <w:rFonts w:ascii="Courier New" w:hAnsi="Courier New" w:cs="Courier New" w:hint="default"/>
+      </w:rPr>
+    </w:lvl>
+    <w:lvl w:ilvl="2" w:tplc="300A0005" w:tentative="1">
+      <w:start w:val="1"/>
+      <w:numFmt w:val="bullet"/>
+      <w:lvlText w:val=""/>
+      <w:lvlJc w:val="left"/>
+      <w:pPr>
+        <w:ind w:left="2880" w:hanging="360"/>
+      </w:pPr>
+      <w:rPr>
+        <w:rFonts w:ascii="Wingdings" w:hAnsi="Wingdings" w:hint="default"/>
+      </w:rPr>
+    </w:lvl>
+    <w:lvl w:ilvl="3" w:tplc="300A0001" w:tentative="1">
+      <w:start w:val="1"/>
+      <w:numFmt w:val="bullet"/>
+      <w:lvlText w:val=""/>
+      <w:lvlJc w:val="left"/>
+      <w:pPr>
+        <w:ind w:left="3600" w:hanging="360"/>
+      </w:pPr>
+      <w:rPr>
+        <w:rFonts w:ascii="Symbol" w:hAnsi="Symbol" w:hint="default"/>
+      </w:rPr>
+    </w:lvl>
+    <w:lvl w:ilvl="4" w:tplc="300A0003" w:tentative="1">
+      <w:start w:val="1"/>
+      <w:numFmt w:val="bullet"/>
+      <w:lvlText w:val="o"/>
+      <w:lvlJc w:val="left"/>
+      <w:pPr>
+        <w:ind w:left="4320" w:hanging="360"/>
+      </w:pPr>
+      <w:rPr>
+        <w:rFonts w:ascii="Courier New" w:hAnsi="Courier New" w:cs="Courier New" w:hint="default"/>
+      </w:rPr>
+    </w:lvl>
+    <w:lvl w:ilvl="5" w:tplc="300A0005" w:tentative="1">
+      <w:start w:val="1"/>
+      <w:numFmt w:val="bullet"/>
+      <w:lvlText w:val=""/>
+      <w:lvlJc w:val="left"/>
+      <w:pPr>
+        <w:ind w:left="5040" w:hanging="360"/>
+      </w:pPr>
+      <w:rPr>
+        <w:rFonts w:ascii="Wingdings" w:hAnsi="Wingdings" w:hint="default"/>
+      </w:rPr>
+    </w:lvl>
+    <w:lvl w:ilvl="6" w:tplc="300A0001" w:tentative="1">
+      <w:start w:val="1"/>
+      <w:numFmt w:val="bullet"/>
+      <w:lvlText w:val=""/>
+      <w:lvlJc w:val="left"/>
+      <w:pPr>
+        <w:ind w:left="5760" w:hanging="360"/>
+      </w:pPr>
+      <w:rPr>
+        <w:rFonts w:ascii="Symbol" w:hAnsi="Symbol" w:hint="default"/>
+      </w:rPr>
+    </w:lvl>
+    <w:lvl w:ilvl="7" w:tplc="300A0003" w:tentative="1">
+      <w:start w:val="1"/>
+      <w:numFmt w:val="bullet"/>
+      <w:lvlText w:val="o"/>
+      <w:lvlJc w:val="left"/>
+      <w:pPr>
+        <w:ind w:left="6480" w:hanging="360"/>
+      </w:pPr>
+      <w:rPr>
+        <w:rFonts w:ascii="Courier New" w:hAnsi="Courier New" w:cs="Courier New" w:hint="default"/>
+      </w:rPr>
+    </w:lvl>
+    <w:lvl w:ilvl="8" w:tplc="300A0005" w:tentative="1">
+      <w:start w:val="1"/>
+      <w:numFmt w:val="bullet"/>
+      <w:lvlText w:val=""/>
+      <w:lvlJc w:val="left"/>
+      <w:pPr>
+        <w:ind w:left="7200" w:hanging="360"/>
+      </w:pPr>
+      <w:rPr>
+        <w:rFonts w:ascii="Wingdings" w:hAnsi="Wingdings" w:hint="default"/>
+      </w:rPr>
+    </w:lvl>
+  </w:abstractNum>
+  <w:abstractNum w:abstractNumId="5" w15:restartNumberingAfterBreak="0">
+    <w:nsid w:val="74A107CD"/>
+    <w:multiLevelType w:val="hybridMultilevel"/>
+    <w:tmpl w:val="CD1C6ACC"/>
+    <w:lvl w:ilvl="0" w:tplc="300A0001">
+      <w:start w:val="1"/>
+      <w:numFmt w:val="bullet"/>
+      <w:lvlText w:val=""/>
+      <w:lvlJc w:val="left"/>
+      <w:pPr>
+        <w:ind w:left="1440" w:hanging="360"/>
+      </w:pPr>
+      <w:rPr>
+        <w:rFonts w:ascii="Symbol" w:hAnsi="Symbol" w:hint="default"/>
+      </w:rPr>
+    </w:lvl>
+    <w:lvl w:ilvl="1" w:tplc="300A0003" w:tentative="1">
+      <w:start w:val="1"/>
+      <w:numFmt w:val="bullet"/>
+      <w:lvlText w:val="o"/>
+      <w:lvlJc w:val="left"/>
+      <w:pPr>
+        <w:ind w:left="2160" w:hanging="360"/>
+      </w:pPr>
+      <w:rPr>
+        <w:rFonts w:ascii="Courier New" w:hAnsi="Courier New" w:cs="Courier New" w:hint="default"/>
+      </w:rPr>
+    </w:lvl>
+    <w:lvl w:ilvl="2" w:tplc="300A0005" w:tentative="1">
+      <w:start w:val="1"/>
+      <w:numFmt w:val="bullet"/>
+      <w:lvlText w:val=""/>
+      <w:lvlJc w:val="left"/>
+      <w:pPr>
+        <w:ind w:left="2880" w:hanging="360"/>
+      </w:pPr>
+      <w:rPr>
+        <w:rFonts w:ascii="Wingdings" w:hAnsi="Wingdings" w:hint="default"/>
+      </w:rPr>
+    </w:lvl>
+    <w:lvl w:ilvl="3" w:tplc="300A0001" w:tentative="1">
+      <w:start w:val="1"/>
+      <w:numFmt w:val="bullet"/>
+      <w:lvlText w:val=""/>
+      <w:lvlJc w:val="left"/>
+      <w:pPr>
+        <w:ind w:left="3600" w:hanging="360"/>
+      </w:pPr>
+      <w:rPr>
+        <w:rFonts w:ascii="Symbol" w:hAnsi="Symbol" w:hint="default"/>
+      </w:rPr>
+    </w:lvl>
+    <w:lvl w:ilvl="4" w:tplc="300A0003" w:tentative="1">
+      <w:start w:val="1"/>
+      <w:numFmt w:val="bullet"/>
+      <w:lvlText w:val="o"/>
+      <w:lvlJc w:val="left"/>
+      <w:pPr>
+        <w:ind w:left="4320" w:hanging="360"/>
+      </w:pPr>
+      <w:rPr>
+        <w:rFonts w:ascii="Courier New" w:hAnsi="Courier New" w:cs="Courier New" w:hint="default"/>
+      </w:rPr>
+    </w:lvl>
+    <w:lvl w:ilvl="5" w:tplc="300A0005" w:tentative="1">
+      <w:start w:val="1"/>
+      <w:numFmt w:val="bullet"/>
+      <w:lvlText w:val=""/>
+      <w:lvlJc w:val="left"/>
+      <w:pPr>
+        <w:ind w:left="5040" w:hanging="360"/>
+      </w:pPr>
+      <w:rPr>
+        <w:rFonts w:ascii="Wingdings" w:hAnsi="Wingdings" w:hint="default"/>
+      </w:rPr>
+    </w:lvl>
+    <w:lvl w:ilvl="6" w:tplc="300A0001" w:tentative="1">
+      <w:start w:val="1"/>
+      <w:numFmt w:val="bullet"/>
+      <w:lvlText w:val=""/>
+      <w:lvlJc w:val="left"/>
+      <w:pPr>
+        <w:ind w:left="5760" w:hanging="360"/>
+      </w:pPr>
+      <w:rPr>
+        <w:rFonts w:ascii="Symbol" w:hAnsi="Symbol" w:hint="default"/>
+      </w:rPr>
+    </w:lvl>
+    <w:lvl w:ilvl="7" w:tplc="300A0003" w:tentative="1">
+      <w:start w:val="1"/>
+      <w:numFmt w:val="bullet"/>
+      <w:lvlText w:val="o"/>
+      <w:lvlJc w:val="left"/>
+      <w:pPr>
+        <w:ind w:left="6480" w:hanging="360"/>
+      </w:pPr>
+      <w:rPr>
+        <w:rFonts w:ascii="Courier New" w:hAnsi="Courier New" w:cs="Courier New" w:hint="default"/>
+      </w:rPr>
+    </w:lvl>
+    <w:lvl w:ilvl="8" w:tplc="300A0005" w:tentative="1">
+      <w:start w:val="1"/>
+      <w:numFmt w:val="bullet"/>
+      <w:lvlText w:val=""/>
+      <w:lvlJc w:val="left"/>
+      <w:pPr>
+        <w:ind w:left="7200" w:hanging="360"/>
+      </w:pPr>
+      <w:rPr>
+        <w:rFonts w:ascii="Wingdings" w:hAnsi="Wingdings" w:hint="default"/>
+      </w:rPr>
+    </w:lvl>
+  </w:abstractNum>
+  <w:abstractNum w:abstractNumId="6" w15:restartNumberingAfterBreak="0">
     <w:nsid w:val="7AF42BD9"/>
     <w:multiLevelType w:val="multilevel"/>
     <w:tmpl w:val="C866A97A"/>
@@ -5719,12 +6116,21 @@
     <w:abstractNumId w:val="0"/>
   </w:num>
   <w:num w:numId="2">
+    <w:abstractNumId w:val="3"/>
+  </w:num>
+  <w:num w:numId="3">
+    <w:abstractNumId w:val="6"/>
+  </w:num>
+  <w:num w:numId="4">
     <w:abstractNumId w:val="2"/>
   </w:num>
-  <w:num w:numId="3">
-    <w:abstractNumId w:val="3"/>
+  <w:num w:numId="5">
+    <w:abstractNumId w:val="4"/>
   </w:num>
-  <w:num w:numId="4">
+  <w:num w:numId="6">
+    <w:abstractNumId w:val="5"/>
+  </w:num>
+  <w:num w:numId="7">
     <w:abstractNumId w:val="1"/>
   </w:num>
 </w:numbering>
@@ -6923,6 +7329,28 @@
     <b:URL>https://xygeni.io/es/blog/ict-incident-management-doras-key-pillar/</b:URL>
     <b:RefOrder>1</b:RefOrder>
   </b:Source>
+  <b:Source>
+    <b:Tag>Die18</b:Tag>
+    <b:SourceType>InternetSite</b:SourceType>
+    <b:Guid>{9F23AB05-B2D1-46E7-B07E-7FC6656702A9}</b:Guid>
+    <b:Author>
+      <b:Author>
+        <b:NameList>
+          <b:Person>
+            <b:Last>Maldonado</b:Last>
+            <b:First>Diego</b:First>
+          </b:Person>
+        </b:NameList>
+      </b:Author>
+    </b:Author>
+    <b:Title>icorp.com</b:Title>
+    <b:InternetSiteTitle>Los beneficios de un sistema de gestión de incidentes</b:InternetSiteTitle>
+    <b:Year>2018</b:Year>
+    <b:Month>02</b:Month>
+    <b:Day>09</b:Day>
+    <b:URL>https://icorp.com.mx/blog/los-beneficios-sistema-gestion-incidentes/</b:URL>
+    <b:RefOrder>2</b:RefOrder>
+  </b:Source>
 </b:Sources>
 </file>
 
@@ -6936,7 +7364,7 @@
 </file>
 
 <file path=customXml/itemProps2.xml><?xml version="1.0" encoding="utf-8"?>
-<ds:datastoreItem xmlns:ds="http://schemas.openxmlformats.org/officeDocument/2006/customXml" ds:itemID="{19AC617D-F03C-4ADF-955C-F745E5FE2FFD}">
+<ds:datastoreItem xmlns:ds="http://schemas.openxmlformats.org/officeDocument/2006/customXml" ds:itemID="{2B18A841-6933-4271-9DBF-D9725B6AC1BD}">
   <ds:schemaRefs>
     <ds:schemaRef ds:uri="http://schemas.openxmlformats.org/officeDocument/2006/bibliography"/>
   </ds:schemaRefs>

</xml_diff>